<commit_message>
Updated to Revit 2022 and removed deprecated APIs
</commit_message>
<xml_diff>
--- a/Labs/3_Revit_Family_API/DocsCS/Family Lab2 - Create L-Shape Column_CS.docx
+++ b/Labs/3_Revit_Family_API/DocsCS/Family Lab2 - Create L-Shape Column_CS.docx
@@ -99,7 +99,15 @@
         <w:jc w:val="right"/>
       </w:pPr>
       <w:r>
-        <w:t xml:space="preserve">Last updated, Date : </w:t>
+        <w:t xml:space="preserve">Last updated, </w:t>
+      </w:r>
+      <w:proofErr w:type="gramStart"/>
+      <w:r>
+        <w:t>Date :</w:t>
+      </w:r>
+      <w:proofErr w:type="gramEnd"/>
+      <w:r>
+        <w:t xml:space="preserve"> </w:t>
       </w:r>
       <w:r>
         <w:t>April 04</w:t>
@@ -212,7 +220,23 @@
         <w:t>profile</w:t>
       </w:r>
       <w:r>
-        <w:t>.  In the previous lab, we have used predefined reference planes, parameters and dimensions.  In order to define a column with a</w:t>
+        <w:t xml:space="preserve">.  In the previous lab, we have used predefined reference planes, </w:t>
+      </w:r>
+      <w:proofErr w:type="gramStart"/>
+      <w:r>
+        <w:t>parameters</w:t>
+      </w:r>
+      <w:proofErr w:type="gramEnd"/>
+      <w:r>
+        <w:t xml:space="preserve"> and dimensions.  </w:t>
+      </w:r>
+      <w:proofErr w:type="gramStart"/>
+      <w:r>
+        <w:t>In order to</w:t>
+      </w:r>
+      <w:proofErr w:type="gramEnd"/>
+      <w:r>
+        <w:t xml:space="preserve"> define a column with a</w:t>
       </w:r>
       <w:r>
         <w:t>n</w:t>
@@ -239,7 +263,15 @@
         <w:t xml:space="preserve">which </w:t>
       </w:r>
       <w:r>
-        <w:t xml:space="preserve">we have defined in the Lab1. This will be the starting point of this lab. We’ll continue using the Family Editor and "Metric Column.rft" template.  </w:t>
+        <w:t xml:space="preserve">we have defined in the Lab1. This will be the starting point of this lab. We’ll continue using the Family Editor and "Metric </w:t>
+      </w:r>
+      <w:proofErr w:type="spellStart"/>
+      <w:r>
+        <w:t>Column.rft</w:t>
+      </w:r>
+      <w:proofErr w:type="spellEnd"/>
+      <w:r>
+        <w:t xml:space="preserve">" template.  </w:t>
       </w:r>
     </w:p>
     <w:p>
@@ -257,7 +289,23 @@
         <w:t xml:space="preserve">e.g., </w:t>
       </w:r>
       <w:r>
-        <w:t xml:space="preserve">“OffsetH” and “OffsetV”). </w:t>
+        <w:t>“</w:t>
+      </w:r>
+      <w:proofErr w:type="spellStart"/>
+      <w:r>
+        <w:t>OffsetH</w:t>
+      </w:r>
+      <w:proofErr w:type="spellEnd"/>
+      <w:r>
+        <w:t>” and “</w:t>
+      </w:r>
+      <w:proofErr w:type="spellStart"/>
+      <w:r>
+        <w:t>OffsetV</w:t>
+      </w:r>
+      <w:proofErr w:type="spellEnd"/>
+      <w:r>
+        <w:t xml:space="preserve">”). </w:t>
       </w:r>
     </w:p>
     <w:p>
@@ -570,7 +618,32 @@
             <w:rStyle w:val="Hyperlink"/>
             <w:rFonts w:cstheme="minorBidi"/>
           </w:rPr>
-          <w:t>Update addAlignments()</w:t>
+          <w:t xml:space="preserve">Update </w:t>
+        </w:r>
+        <w:proofErr w:type="spellStart"/>
+        <w:proofErr w:type="gramStart"/>
+        <w:r>
+          <w:rPr>
+            <w:rStyle w:val="Hyperlink"/>
+            <w:rFonts w:cstheme="minorBidi"/>
+          </w:rPr>
+          <w:t>addAlignments</w:t>
+        </w:r>
+        <w:proofErr w:type="spellEnd"/>
+        <w:r>
+          <w:rPr>
+            <w:rStyle w:val="Hyperlink"/>
+            <w:rFonts w:cstheme="minorBidi"/>
+          </w:rPr>
+          <w:t>(</w:t>
+        </w:r>
+        <w:proofErr w:type="gramEnd"/>
+        <w:r>
+          <w:rPr>
+            <w:rStyle w:val="Hyperlink"/>
+            <w:rFonts w:cstheme="minorBidi"/>
+          </w:rPr>
+          <w:t>)</w:t>
         </w:r>
       </w:hyperlink>
       <w:r>
@@ -634,7 +707,32 @@
             <w:rStyle w:val="Hyperlink"/>
             <w:rFonts w:cstheme="minorBidi"/>
           </w:rPr>
-          <w:t>Update addTypes()</w:t>
+          <w:t xml:space="preserve">Update </w:t>
+        </w:r>
+        <w:proofErr w:type="spellStart"/>
+        <w:proofErr w:type="gramStart"/>
+        <w:r>
+          <w:rPr>
+            <w:rStyle w:val="Hyperlink"/>
+            <w:rFonts w:cstheme="minorBidi"/>
+          </w:rPr>
+          <w:t>addTypes</w:t>
+        </w:r>
+        <w:proofErr w:type="spellEnd"/>
+        <w:r>
+          <w:rPr>
+            <w:rStyle w:val="Hyperlink"/>
+            <w:rFonts w:cstheme="minorBidi"/>
+          </w:rPr>
+          <w:t>(</w:t>
+        </w:r>
+        <w:proofErr w:type="gramEnd"/>
+        <w:r>
+          <w:rPr>
+            <w:rStyle w:val="Hyperlink"/>
+            <w:rFonts w:cstheme="minorBidi"/>
+          </w:rPr>
+          <w:t>)</w:t>
         </w:r>
       </w:hyperlink>
       <w:r>
@@ -841,8 +939,16 @@
         <w:rPr>
           <w:b/>
         </w:rPr>
-        <w:t>cs (or .vb</w:t>
-      </w:r>
+        <w:t>cs (or .</w:t>
+      </w:r>
+      <w:proofErr w:type="spellStart"/>
+      <w:r>
+        <w:rPr>
+          <w:b/>
+        </w:rPr>
+        <w:t>vb</w:t>
+      </w:r>
+      <w:proofErr w:type="spellEnd"/>
       <w:r>
         <w:rPr>
           <w:b/>
@@ -862,6 +968,7 @@
       <w:r>
         <w:t xml:space="preserve">Command class name: </w:t>
       </w:r>
+      <w:proofErr w:type="spellStart"/>
       <w:r>
         <w:rPr>
           <w:b/>
@@ -874,6 +981,7 @@
         </w:rPr>
         <w:t>LShape</w:t>
       </w:r>
+      <w:proofErr w:type="spellEnd"/>
       <w:r>
         <w:t xml:space="preserve"> </w:t>
       </w:r>
@@ -1171,7 +1279,15 @@
     </w:p>
     <w:p>
       <w:r>
-        <w:t xml:space="preserve">We are going to define a simple L-shape profile.  In order to do so, we will add two reference planes. </w:t>
+        <w:t xml:space="preserve">We are going to define a simple L-shape profile.  </w:t>
+      </w:r>
+      <w:proofErr w:type="gramStart"/>
+      <w:r>
+        <w:t>In order to</w:t>
+      </w:r>
+      <w:proofErr w:type="gramEnd"/>
+      <w:r>
+        <w:t xml:space="preserve"> do so, we will add two reference planes. </w:t>
       </w:r>
     </w:p>
     <w:p>
@@ -1186,7 +1302,15 @@
         <w:t xml:space="preserve">Reference plane </w:t>
       </w:r>
       <w:r>
-        <w:t>“OffsetH” –</w:t>
+        <w:t>“</w:t>
+      </w:r>
+      <w:proofErr w:type="spellStart"/>
+      <w:r>
+        <w:t>OffsetH</w:t>
+      </w:r>
+      <w:proofErr w:type="spellEnd"/>
+      <w:r>
+        <w:t>” –</w:t>
       </w:r>
       <w:r>
         <w:t xml:space="preserve"> </w:t>
@@ -1195,7 +1319,15 @@
         <w:t>ho</w:t>
       </w:r>
       <w:r>
-        <w:t>rizontal, 150mm above the reference plane ” Front”.</w:t>
+        <w:t xml:space="preserve">rizontal, 150mm above the reference </w:t>
+      </w:r>
+      <w:proofErr w:type="gramStart"/>
+      <w:r>
+        <w:t>plane ”</w:t>
+      </w:r>
+      <w:proofErr w:type="gramEnd"/>
+      <w:r>
+        <w:t xml:space="preserve"> Front”.</w:t>
       </w:r>
       <w:r>
         <w:t xml:space="preserve"> </w:t>
@@ -1213,7 +1345,15 @@
         <w:t xml:space="preserve">Reference plane </w:t>
       </w:r>
       <w:r>
-        <w:t xml:space="preserve">“OffsetV” </w:t>
+        <w:t>“</w:t>
+      </w:r>
+      <w:proofErr w:type="spellStart"/>
+      <w:r>
+        <w:t>OffsetV</w:t>
+      </w:r>
+      <w:proofErr w:type="spellEnd"/>
+      <w:r>
+        <w:t xml:space="preserve">” </w:t>
       </w:r>
       <w:r>
         <w:t>–</w:t>
@@ -4104,16 +4244,42 @@
       <w:r>
         <w:t xml:space="preserve">command function </w:t>
       </w:r>
-      <w:r>
-        <w:rPr>
-          <w:rFonts w:ascii="Courier New" w:hAnsi="Courier New" w:cs="Courier New"/>
-          <w:sz w:val="20"/>
-          <w:szCs w:val="20"/>
-        </w:rPr>
-        <w:t>Execute()</w:t>
-      </w:r>
-      <w:r>
-        <w:t xml:space="preserve"> after IsRightTemplate() and before createSolid() call. </w:t>
+      <w:proofErr w:type="gramStart"/>
+      <w:r>
+        <w:rPr>
+          <w:rFonts w:ascii="Courier New" w:hAnsi="Courier New" w:cs="Courier New"/>
+          <w:sz w:val="20"/>
+          <w:szCs w:val="20"/>
+        </w:rPr>
+        <w:t>Execute(</w:t>
+      </w:r>
+      <w:proofErr w:type="gramEnd"/>
+      <w:r>
+        <w:rPr>
+          <w:rFonts w:ascii="Courier New" w:hAnsi="Courier New" w:cs="Courier New"/>
+          <w:sz w:val="20"/>
+          <w:szCs w:val="20"/>
+        </w:rPr>
+        <w:t>)</w:t>
+      </w:r>
+      <w:r>
+        <w:t xml:space="preserve"> after </w:t>
+      </w:r>
+      <w:proofErr w:type="spellStart"/>
+      <w:r>
+        <w:t>IsRightTemplate</w:t>
+      </w:r>
+      <w:proofErr w:type="spellEnd"/>
+      <w:r>
+        <w:t xml:space="preserve">() and before </w:t>
+      </w:r>
+      <w:proofErr w:type="spellStart"/>
+      <w:r>
+        <w:t>createSolid</w:t>
+      </w:r>
+      <w:proofErr w:type="spellEnd"/>
+      <w:r>
+        <w:t xml:space="preserve">() call. </w:t>
       </w:r>
     </w:p>
     <w:p>
@@ -6978,7 +7144,15 @@
         <w:t xml:space="preserve">e are hard-coding the </w:t>
       </w:r>
       <w:r>
-        <w:t xml:space="preserve">initial value for the amount of offset as well as overall size and </w:t>
+        <w:t xml:space="preserve">initial value </w:t>
+      </w:r>
+      <w:proofErr w:type="gramStart"/>
+      <w:r>
+        <w:t>for the amount of</w:t>
+      </w:r>
+      <w:proofErr w:type="gramEnd"/>
+      <w:r>
+        <w:t xml:space="preserve"> offset as well as overall size and </w:t>
       </w:r>
       <w:r>
         <w:t xml:space="preserve">vertices of </w:t>
@@ -6998,7 +7172,15 @@
         <w:t xml:space="preserve">3.2 </w:t>
       </w:r>
       <w:r>
-        <w:t xml:space="preserve">  Using the profile we have just defined, we then create a solid from extrusion. </w:t>
+        <w:t xml:space="preserve">  Using the profile we have just </w:t>
+      </w:r>
+      <w:proofErr w:type="gramStart"/>
+      <w:r>
+        <w:t>defined,</w:t>
+      </w:r>
+      <w:proofErr w:type="gramEnd"/>
+      <w:r>
+        <w:t xml:space="preserve"> we then create a solid from extrusion. </w:t>
       </w:r>
       <w:r>
         <w:t xml:space="preserve"> Go to </w:t>
@@ -7015,11 +7197,18 @@
       <w:r>
         <w:t xml:space="preserve">Replace the call to </w:t>
       </w:r>
+      <w:proofErr w:type="spellStart"/>
+      <w:proofErr w:type="gramStart"/>
       <w:r>
         <w:t>createProfileRectangle</w:t>
       </w:r>
-      <w:r>
-        <w:t>()</w:t>
+      <w:proofErr w:type="spellEnd"/>
+      <w:r>
+        <w:t>(</w:t>
+      </w:r>
+      <w:proofErr w:type="gramEnd"/>
+      <w:r>
+        <w:t>)</w:t>
       </w:r>
       <w:r>
         <w:t xml:space="preserve"> with  call </w:t>
@@ -7475,20 +7664,66 @@
           <w:b/>
           <w:sz w:val="28"/>
         </w:rPr>
-        <w:t>Update addAlignment()</w:t>
-      </w:r>
-      <w:bookmarkEnd w:id="3"/>
+        <w:t xml:space="preserve">Update </w:t>
+      </w:r>
+      <w:proofErr w:type="spellStart"/>
+      <w:proofErr w:type="gramStart"/>
       <w:r>
         <w:rPr>
           <w:b/>
           <w:sz w:val="28"/>
         </w:rPr>
+        <w:t>addAlignment</w:t>
+      </w:r>
+      <w:proofErr w:type="spellEnd"/>
+      <w:r>
+        <w:rPr>
+          <w:b/>
+          <w:sz w:val="28"/>
+        </w:rPr>
+        <w:t>(</w:t>
+      </w:r>
+      <w:proofErr w:type="gramEnd"/>
+      <w:r>
+        <w:rPr>
+          <w:b/>
+          <w:sz w:val="28"/>
+        </w:rPr>
+        <w:t>)</w:t>
+      </w:r>
+      <w:bookmarkEnd w:id="3"/>
+      <w:r>
+        <w:rPr>
+          <w:b/>
+          <w:sz w:val="28"/>
+        </w:rPr>
         <w:t xml:space="preserve"> </w:t>
       </w:r>
     </w:p>
     <w:p>
       <w:r>
-        <w:t xml:space="preserve">The function that adds alignments needs to be updated. With a rectangular profile, we aligned six faces to the six corresponding reference planes. With the L-shape profile we have just defined, we have addition two more faces; one more facing back and one facing right. The basic idea of adding an alignment still remains the same. But our findFace() helper function </w:t>
+        <w:t xml:space="preserve">The function that adds alignments needs to be updated. With a rectangular profile, we aligned six faces to the six corresponding reference planes. With the L-shape profile we have just defined, we have addition two more faces; one more facing back and one facing right. The basic idea of adding an alignment </w:t>
+      </w:r>
+      <w:proofErr w:type="gramStart"/>
+      <w:r>
+        <w:t>still remains</w:t>
+      </w:r>
+      <w:proofErr w:type="gramEnd"/>
+      <w:r>
+        <w:t xml:space="preserve"> the same. But our </w:t>
+      </w:r>
+      <w:proofErr w:type="spellStart"/>
+      <w:proofErr w:type="gramStart"/>
+      <w:r>
+        <w:t>findFace</w:t>
+      </w:r>
+      <w:proofErr w:type="spellEnd"/>
+      <w:r>
+        <w:t>(</w:t>
+      </w:r>
+      <w:proofErr w:type="gramEnd"/>
+      <w:r>
+        <w:t xml:space="preserve">) helper function </w:t>
       </w:r>
       <w:r>
         <w:t xml:space="preserve">needs </w:t>
@@ -7516,8 +7751,18 @@
       <w:r>
         <w:t xml:space="preserve">the </w:t>
       </w:r>
-      <w:r>
-        <w:t>addAlignments() function, and update it with the following code</w:t>
+      <w:proofErr w:type="spellStart"/>
+      <w:proofErr w:type="gramStart"/>
+      <w:r>
+        <w:t>addAlignments</w:t>
+      </w:r>
+      <w:proofErr w:type="spellEnd"/>
+      <w:r>
+        <w:t>(</w:t>
+      </w:r>
+      <w:proofErr w:type="gramEnd"/>
+      <w:r>
+        <w:t>) function, and update it with the following code</w:t>
       </w:r>
       <w:r>
         <w:t>:</w:t>
@@ -12211,10 +12456,34 @@
         </w:rPr>
       </w:pPr>
       <w:r>
-        <w:t xml:space="preserve">The first one is the same as before. The second takes a reference plane that we want intend to align as the third argument. It adds an extra checking if the face with the given normal also lies on the given reference plane. </w:t>
-      </w:r>
-      <w:r>
-        <w:t xml:space="preserve">We need to use the second version to identify faces that lie reference planes on “Right”, “Back”, “OffsetH” and “OffsetV” as normal is not enough to determine the face. </w:t>
+        <w:t xml:space="preserve">The first one is the same as before. The second takes a reference plane that we want </w:t>
+      </w:r>
+      <w:proofErr w:type="gramStart"/>
+      <w:r>
+        <w:t>intend</w:t>
+      </w:r>
+      <w:proofErr w:type="gramEnd"/>
+      <w:r>
+        <w:t xml:space="preserve"> to align as the third argument. It adds an extra checking if the face with the given normal also lies on the given reference plane. </w:t>
+      </w:r>
+      <w:r>
+        <w:t>We need to use the second version to identify faces that lie reference planes on “Right”, “Back”, “</w:t>
+      </w:r>
+      <w:proofErr w:type="spellStart"/>
+      <w:r>
+        <w:t>OffsetH</w:t>
+      </w:r>
+      <w:proofErr w:type="spellEnd"/>
+      <w:r>
+        <w:t>” and “</w:t>
+      </w:r>
+      <w:proofErr w:type="spellStart"/>
+      <w:r>
+        <w:t>OffsetV</w:t>
+      </w:r>
+      <w:proofErr w:type="spellEnd"/>
+      <w:r>
+        <w:t xml:space="preserve">” as normal is not enough to determine the face. </w:t>
       </w:r>
       <w:r>
         <w:t xml:space="preserve">The full code is attached at the end of this doc, the section, </w:t>
@@ -12255,7 +12524,23 @@
         <w:t xml:space="preserve">  </w:t>
       </w:r>
       <w:r>
-        <w:t xml:space="preserve">We have additional alignments with reference planes “OffsetH” and “OffsetV”.  </w:t>
+        <w:t>We have additional alignments with reference planes “</w:t>
+      </w:r>
+      <w:proofErr w:type="spellStart"/>
+      <w:r>
+        <w:t>OffsetH</w:t>
+      </w:r>
+      <w:proofErr w:type="spellEnd"/>
+      <w:r>
+        <w:t>” and “</w:t>
+      </w:r>
+      <w:proofErr w:type="spellStart"/>
+      <w:r>
+        <w:t>OffsetV</w:t>
+      </w:r>
+      <w:proofErr w:type="spellEnd"/>
+      <w:r>
+        <w:t xml:space="preserve">”.  </w:t>
       </w:r>
     </w:p>
     <w:p>
@@ -12508,101 +12793,364 @@
       </w:r>
       <w:r>
         <w:rPr>
-          <w:rFonts w:ascii="Courier New" w:hAnsi="Courier New" w:cs="Courier New"/>
-          <w:noProof/>
+          <w:rStyle w:val="dChar"/>
+        </w:rPr>
+        <w:t>void addParameters</w:t>
+      </w:r>
+      <w:r>
+        <w:rPr>
+          <w:rFonts w:ascii="Courier New" w:hAnsi="Courier New" w:cs="Courier New"/>
+          <w:noProof/>
+          <w:sz w:val="20"/>
+          <w:szCs w:val="20"/>
+          <w:lang w:val="en-GB"/>
+        </w:rPr>
+        <w:t>()</w:t>
+      </w:r>
+    </w:p>
+    <w:p>
+      <w:pPr>
+        <w:shd w:val="clear" w:color="auto" w:fill="D9D9D9" w:themeFill="background1" w:themeFillShade="D9"/>
+        <w:autoSpaceDE w:val="0"/>
+        <w:autoSpaceDN w:val="0"/>
+        <w:adjustRightInd w:val="0"/>
+        <w:spacing w:after="0" w:line="240" w:lineRule="auto"/>
+        <w:rPr>
+          <w:rFonts w:ascii="Courier New" w:hAnsi="Courier New" w:cs="Courier New"/>
+          <w:noProof/>
+          <w:sz w:val="20"/>
+          <w:szCs w:val="20"/>
+          <w:lang w:val="en-GB"/>
+        </w:rPr>
+      </w:pPr>
+      <w:r>
+        <w:rPr>
+          <w:rFonts w:ascii="Courier New" w:hAnsi="Courier New" w:cs="Courier New"/>
+          <w:noProof/>
+          <w:sz w:val="20"/>
+          <w:szCs w:val="20"/>
+          <w:lang w:val="en-GB"/>
+        </w:rPr>
+        <w:t xml:space="preserve">    {</w:t>
+      </w:r>
+    </w:p>
+    <w:p>
+      <w:pPr>
+        <w:shd w:val="clear" w:color="auto" w:fill="D9D9D9" w:themeFill="background1" w:themeFillShade="D9"/>
+        <w:autoSpaceDE w:val="0"/>
+        <w:autoSpaceDN w:val="0"/>
+        <w:adjustRightInd w:val="0"/>
+        <w:spacing w:after="0" w:line="240" w:lineRule="auto"/>
+        <w:rPr>
+          <w:rFonts w:ascii="Courier New" w:hAnsi="Courier New" w:cs="Courier New"/>
+          <w:noProof/>
+          <w:color w:val="008000"/>
+          <w:sz w:val="20"/>
+          <w:szCs w:val="20"/>
+          <w:lang w:val="en-GB"/>
+        </w:rPr>
+      </w:pPr>
+      <w:r>
+        <w:rPr>
+          <w:rFonts w:ascii="Courier New" w:hAnsi="Courier New" w:cs="Courier New"/>
+          <w:noProof/>
+          <w:sz w:val="20"/>
+          <w:szCs w:val="20"/>
+          <w:lang w:val="en-GB"/>
+        </w:rPr>
+        <w:t xml:space="preserve">      </w:t>
+      </w:r>
+      <w:r>
+        <w:rPr>
+          <w:rFonts w:ascii="Courier New" w:hAnsi="Courier New" w:cs="Courier New"/>
+          <w:noProof/>
+          <w:color w:val="008000"/>
+          <w:sz w:val="20"/>
+          <w:szCs w:val="20"/>
+          <w:lang w:val="en-GB"/>
+        </w:rPr>
+        <w:t>// parameter group for Dimension is PG_GEOMETRY in API</w:t>
+      </w:r>
+    </w:p>
+    <w:p>
+      <w:pPr>
+        <w:shd w:val="clear" w:color="auto" w:fill="D9D9D9" w:themeFill="background1" w:themeFillShade="D9"/>
+        <w:autoSpaceDE w:val="0"/>
+        <w:autoSpaceDN w:val="0"/>
+        <w:adjustRightInd w:val="0"/>
+        <w:spacing w:after="0" w:line="240" w:lineRule="auto"/>
+        <w:rPr>
+          <w:rFonts w:ascii="Courier New" w:hAnsi="Courier New" w:cs="Courier New"/>
+          <w:noProof/>
+          <w:color w:val="008000"/>
+          <w:sz w:val="20"/>
+          <w:szCs w:val="20"/>
+          <w:lang w:val="en-GB"/>
+        </w:rPr>
+      </w:pPr>
+      <w:r>
+        <w:rPr>
+          <w:rFonts w:ascii="Courier New" w:hAnsi="Courier New" w:cs="Courier New"/>
+          <w:noProof/>
+          <w:sz w:val="20"/>
+          <w:szCs w:val="20"/>
+          <w:lang w:val="en-GB"/>
+        </w:rPr>
+        <w:t xml:space="preserve">      </w:t>
+      </w:r>
+      <w:r>
+        <w:rPr>
+          <w:rFonts w:ascii="Courier New" w:hAnsi="Courier New" w:cs="Courier New"/>
+          <w:noProof/>
+          <w:color w:val="008000"/>
+          <w:sz w:val="20"/>
+          <w:szCs w:val="20"/>
+          <w:lang w:val="en-GB"/>
+        </w:rPr>
+        <w:t>//</w:t>
+      </w:r>
+    </w:p>
+    <w:p>
+      <w:pPr>
+        <w:pStyle w:val="Style1"/>
+      </w:pPr>
+      <w:r>
+        <w:rPr>
+          <w:color w:val="008000"/>
+        </w:rPr>
+        <w:t xml:space="preserve">      </w:t>
+      </w:r>
+      <w:r>
+        <w:t>ForgeTypeId builtinParamGroup=</w:t>
+      </w:r>
+      <w:r>
+        <w:rPr>
           <w:color w:val="0000FF"/>
-          <w:sz w:val="20"/>
-          <w:szCs w:val="20"/>
-          <w:lang w:val="en-GB"/>
-        </w:rPr>
-        <w:t>void</w:t>
-      </w:r>
-      <w:r>
-        <w:rPr>
-          <w:rFonts w:ascii="Courier New" w:hAnsi="Courier New" w:cs="Courier New"/>
-          <w:noProof/>
-          <w:sz w:val="20"/>
-          <w:szCs w:val="20"/>
-          <w:lang w:val="en-GB"/>
-        </w:rPr>
-        <w:t xml:space="preserve"> addParameters()</w:t>
-      </w:r>
-    </w:p>
-    <w:p>
-      <w:pPr>
-        <w:shd w:val="clear" w:color="auto" w:fill="D9D9D9" w:themeFill="background1" w:themeFillShade="D9"/>
-        <w:autoSpaceDE w:val="0"/>
-        <w:autoSpaceDN w:val="0"/>
-        <w:adjustRightInd w:val="0"/>
-        <w:spacing w:after="0" w:line="240" w:lineRule="auto"/>
-        <w:rPr>
-          <w:rFonts w:ascii="Courier New" w:hAnsi="Courier New" w:cs="Courier New"/>
-          <w:noProof/>
-          <w:sz w:val="20"/>
-          <w:szCs w:val="20"/>
-          <w:lang w:val="en-GB"/>
-        </w:rPr>
-      </w:pPr>
-      <w:r>
-        <w:rPr>
-          <w:rFonts w:ascii="Courier New" w:hAnsi="Courier New" w:cs="Courier New"/>
-          <w:noProof/>
-          <w:sz w:val="20"/>
-          <w:szCs w:val="20"/>
-          <w:lang w:val="en-GB"/>
-        </w:rPr>
-        <w:t xml:space="preserve">    {</w:t>
-      </w:r>
-    </w:p>
-    <w:p>
-      <w:pPr>
-        <w:shd w:val="clear" w:color="auto" w:fill="D9D9D9" w:themeFill="background1" w:themeFillShade="D9"/>
-        <w:autoSpaceDE w:val="0"/>
-        <w:autoSpaceDN w:val="0"/>
-        <w:adjustRightInd w:val="0"/>
-        <w:spacing w:after="0" w:line="240" w:lineRule="auto"/>
-        <w:rPr>
-          <w:rFonts w:ascii="Courier New" w:hAnsi="Courier New" w:cs="Courier New"/>
-          <w:noProof/>
-          <w:color w:val="008000"/>
-          <w:sz w:val="20"/>
-          <w:szCs w:val="20"/>
-          <w:lang w:val="en-GB"/>
-        </w:rPr>
-      </w:pPr>
-      <w:r>
-        <w:rPr>
-          <w:rFonts w:ascii="Courier New" w:hAnsi="Courier New" w:cs="Courier New"/>
-          <w:noProof/>
+        </w:rPr>
+        <w:t>new</w:t>
+      </w:r>
+      <w:r>
+        <w:t xml:space="preserve"> ForgeTypeId(BuiltInParameterGroup.PG_GEOMETRY.ToString());</w:t>
+      </w:r>
+    </w:p>
+    <w:p>
+      <w:pPr>
+        <w:pStyle w:val="Style1"/>
+        <w:rPr>
+          <w:rFonts w:ascii="Consolas" w:hAnsi="Consolas" w:cs="Consolas"/>
+          <w:color w:val="000000"/>
+          <w:sz w:val="19"/>
+          <w:szCs w:val="19"/>
+        </w:rPr>
+      </w:pPr>
+      <w:r>
+        <w:t xml:space="preserve">      ForgeTypeId parametertype = </w:t>
+      </w:r>
+      <w:r>
+        <w:rPr>
+          <w:color w:val="0000FF"/>
+        </w:rPr>
+        <w:t>new</w:t>
+      </w:r>
+      <w:r>
+        <w:t xml:space="preserve"> ForgeTypeId(SpecTypeId.Length.ToString());      </w:t>
+      </w:r>
+    </w:p>
+    <w:p>
+      <w:pPr>
+        <w:pStyle w:val="Style1"/>
+        <w:rPr>
+          <w:color w:val="008000"/>
+        </w:rPr>
+      </w:pPr>
+    </w:p>
+    <w:p>
+      <w:pPr>
+        <w:shd w:val="clear" w:color="auto" w:fill="D9D9D9" w:themeFill="background1" w:themeFillShade="D9"/>
+        <w:autoSpaceDE w:val="0"/>
+        <w:autoSpaceDN w:val="0"/>
+        <w:adjustRightInd w:val="0"/>
+        <w:spacing w:after="0" w:line="240" w:lineRule="auto"/>
+        <w:rPr>
+          <w:rFonts w:ascii="Courier New" w:hAnsi="Courier New" w:cs="Courier New"/>
+          <w:noProof/>
+          <w:sz w:val="20"/>
+          <w:szCs w:val="20"/>
+          <w:lang w:val="en-GB"/>
+        </w:rPr>
+      </w:pPr>
+      <w:r>
+        <w:rPr>
+          <w:rStyle w:val="Style1Char"/>
+        </w:rPr>
+        <w:t xml:space="preserve">      FamilyParameter paramTw</w:t>
+      </w:r>
+      <w:r>
+        <w:rPr>
+          <w:rFonts w:ascii="Courier New" w:hAnsi="Courier New" w:cs="Courier New"/>
+          <w:noProof/>
+          <w:sz w:val="20"/>
+          <w:szCs w:val="20"/>
+          <w:lang w:val="en-GB"/>
+        </w:rPr>
+        <w:t xml:space="preserve"> = _rvtDoc.FamilyManager.AddParameter( </w:t>
+      </w:r>
+    </w:p>
+    <w:p>
+      <w:pPr>
+        <w:shd w:val="clear" w:color="auto" w:fill="D9D9D9" w:themeFill="background1" w:themeFillShade="D9"/>
+        <w:autoSpaceDE w:val="0"/>
+        <w:autoSpaceDN w:val="0"/>
+        <w:adjustRightInd w:val="0"/>
+        <w:spacing w:after="0" w:line="240" w:lineRule="auto"/>
+        <w:rPr>
+          <w:rFonts w:ascii="Courier New" w:hAnsi="Courier New" w:cs="Courier New"/>
+          <w:noProof/>
+          <w:sz w:val="20"/>
+          <w:szCs w:val="20"/>
+          <w:lang w:val="en-GB"/>
+        </w:rPr>
+      </w:pPr>
+      <w:r>
+        <w:rPr>
+          <w:rFonts w:ascii="Courier New" w:hAnsi="Courier New" w:cs="Courier New"/>
+          <w:noProof/>
+          <w:sz w:val="20"/>
+          <w:szCs w:val="20"/>
+          <w:lang w:val="en-GB"/>
+        </w:rPr>
+        <w:t xml:space="preserve">        </w:t>
+      </w:r>
+      <w:r>
+        <w:rPr>
+          <w:rFonts w:ascii="Courier New" w:hAnsi="Courier New" w:cs="Courier New"/>
+          <w:noProof/>
+          <w:color w:val="A31515"/>
+          <w:sz w:val="20"/>
+          <w:szCs w:val="20"/>
+          <w:lang w:val="en-GB"/>
+        </w:rPr>
+        <w:t>"Tw"</w:t>
+      </w:r>
+      <w:r>
+        <w:rPr>
+          <w:rFonts w:ascii="Courier New" w:hAnsi="Courier New" w:cs="Courier New"/>
+          <w:noProof/>
+          <w:sz w:val="20"/>
+          <w:szCs w:val="20"/>
+          <w:lang w:val="en-GB"/>
+        </w:rPr>
+        <w:t>,</w:t>
+      </w:r>
+      <w:r>
+        <w:t xml:space="preserve"> </w:t>
+      </w:r>
+      <w:r>
+        <w:rPr>
+          <w:rStyle w:val="Style2Char"/>
+        </w:rPr>
+        <w:t>builtinParamGroup</w:t>
+      </w:r>
+      <w:r>
+        <w:rPr>
+          <w:rStyle w:val="Style2Char"/>
+        </w:rPr>
+        <w:t>,</w:t>
+      </w:r>
+      <w:r>
+        <w:rPr>
+          <w:rStyle w:val="Style2Char"/>
+        </w:rPr>
+        <w:t xml:space="preserve"> </w:t>
+      </w:r>
+      <w:r>
+        <w:rPr>
+          <w:rStyle w:val="Style2Char"/>
+        </w:rPr>
+        <w:t>parametertype</w:t>
+      </w:r>
+      <w:r>
+        <w:t>,</w:t>
+      </w:r>
+      <w:r>
+        <w:rPr>
+          <w:rFonts w:ascii="Courier New" w:hAnsi="Courier New" w:cs="Courier New"/>
+          <w:noProof/>
+          <w:sz w:val="20"/>
+          <w:szCs w:val="20"/>
+          <w:lang w:val="en-GB"/>
+        </w:rPr>
+        <w:t xml:space="preserve"> </w:t>
+      </w:r>
+    </w:p>
+    <w:p>
+      <w:pPr>
+        <w:shd w:val="clear" w:color="auto" w:fill="D9D9D9" w:themeFill="background1" w:themeFillShade="D9"/>
+        <w:autoSpaceDE w:val="0"/>
+        <w:autoSpaceDN w:val="0"/>
+        <w:adjustRightInd w:val="0"/>
+        <w:spacing w:after="0" w:line="240" w:lineRule="auto"/>
+        <w:rPr>
+          <w:rFonts w:ascii="Courier New" w:hAnsi="Courier New" w:cs="Courier New"/>
+          <w:noProof/>
+          <w:sz w:val="20"/>
+          <w:szCs w:val="20"/>
+          <w:lang w:val="en-GB"/>
+        </w:rPr>
+      </w:pPr>
+      <w:r>
+        <w:rPr>
+          <w:rFonts w:ascii="Courier New" w:hAnsi="Courier New" w:cs="Courier New"/>
+          <w:noProof/>
+          <w:sz w:val="20"/>
+          <w:szCs w:val="20"/>
+          <w:lang w:val="en-GB"/>
+        </w:rPr>
+        <w:t xml:space="preserve">        </w:t>
+      </w:r>
+      <w:r>
+        <w:rPr>
+          <w:rFonts w:ascii="Courier New" w:hAnsi="Courier New" w:cs="Courier New"/>
+          <w:noProof/>
+          <w:color w:val="0000FF"/>
+          <w:sz w:val="20"/>
+          <w:szCs w:val="20"/>
+          <w:lang w:val="en-GB"/>
+        </w:rPr>
+        <w:t>false</w:t>
+      </w:r>
+      <w:r>
+        <w:rPr>
+          <w:rFonts w:ascii="Courier New" w:hAnsi="Courier New" w:cs="Courier New"/>
+          <w:noProof/>
+          <w:sz w:val="20"/>
+          <w:szCs w:val="20"/>
+          <w:lang w:val="en-GB"/>
+        </w:rPr>
+        <w:t xml:space="preserve"> );</w:t>
+      </w:r>
+      <w:r>
+        <w:rPr>
+          <w:rFonts w:ascii="Courier New" w:hAnsi="Courier New" w:cs="Courier New"/>
+          <w:noProof/>
+          <w:color w:val="008000"/>
           <w:sz w:val="20"/>
           <w:szCs w:val="20"/>
           <w:lang w:val="en-GB"/>
         </w:rPr>
         <w:t xml:space="preserve">      </w:t>
       </w:r>
-      <w:r>
-        <w:rPr>
-          <w:rFonts w:ascii="Courier New" w:hAnsi="Courier New" w:cs="Courier New"/>
-          <w:noProof/>
-          <w:color w:val="008000"/>
-          <w:sz w:val="20"/>
-          <w:szCs w:val="20"/>
-          <w:lang w:val="en-GB"/>
-        </w:rPr>
-        <w:t>// parameter group for Dimension is PG_GEOMETRY in API</w:t>
-      </w:r>
-    </w:p>
-    <w:p>
-      <w:pPr>
-        <w:shd w:val="clear" w:color="auto" w:fill="D9D9D9" w:themeFill="background1" w:themeFillShade="D9"/>
-        <w:autoSpaceDE w:val="0"/>
-        <w:autoSpaceDN w:val="0"/>
-        <w:adjustRightInd w:val="0"/>
-        <w:spacing w:after="0" w:line="240" w:lineRule="auto"/>
-        <w:rPr>
-          <w:rFonts w:ascii="Courier New" w:hAnsi="Courier New" w:cs="Courier New"/>
-          <w:noProof/>
-          <w:color w:val="008000"/>
+    </w:p>
+    <w:p>
+      <w:pPr>
+        <w:shd w:val="clear" w:color="auto" w:fill="D9D9D9" w:themeFill="background1" w:themeFillShade="D9"/>
+        <w:autoSpaceDE w:val="0"/>
+        <w:autoSpaceDN w:val="0"/>
+        <w:adjustRightInd w:val="0"/>
+        <w:spacing w:after="0" w:line="240" w:lineRule="auto"/>
+        <w:rPr>
+          <w:rFonts w:ascii="Courier New" w:hAnsi="Courier New" w:cs="Courier New"/>
+          <w:noProof/>
           <w:sz w:val="20"/>
           <w:szCs w:val="20"/>
           <w:lang w:val="en-GB"/>
@@ -12618,6 +13166,258 @@
         </w:rPr>
         <w:t xml:space="preserve">      </w:t>
       </w:r>
+    </w:p>
+    <w:p>
+      <w:pPr>
+        <w:shd w:val="clear" w:color="auto" w:fill="D9D9D9" w:themeFill="background1" w:themeFillShade="D9"/>
+        <w:autoSpaceDE w:val="0"/>
+        <w:autoSpaceDN w:val="0"/>
+        <w:adjustRightInd w:val="0"/>
+        <w:spacing w:after="0" w:line="240" w:lineRule="auto"/>
+        <w:rPr>
+          <w:rFonts w:ascii="Courier New" w:hAnsi="Courier New" w:cs="Courier New"/>
+          <w:noProof/>
+          <w:sz w:val="20"/>
+          <w:szCs w:val="20"/>
+          <w:lang w:val="en-GB"/>
+        </w:rPr>
+      </w:pPr>
+      <w:r>
+        <w:rPr>
+          <w:rFonts w:ascii="Courier New" w:hAnsi="Courier New" w:cs="Courier New"/>
+          <w:noProof/>
+          <w:sz w:val="20"/>
+          <w:szCs w:val="20"/>
+          <w:lang w:val="en-GB"/>
+        </w:rPr>
+        <w:t xml:space="preserve">      </w:t>
+      </w:r>
+      <w:r>
+        <w:rPr>
+          <w:rFonts w:ascii="Courier New" w:hAnsi="Courier New" w:cs="Courier New"/>
+          <w:noProof/>
+          <w:color w:val="2B91AF"/>
+          <w:sz w:val="20"/>
+          <w:szCs w:val="20"/>
+          <w:lang w:val="en-GB"/>
+        </w:rPr>
+        <w:t>FamilyParameter</w:t>
+      </w:r>
+      <w:r>
+        <w:rPr>
+          <w:rFonts w:ascii="Courier New" w:hAnsi="Courier New" w:cs="Courier New"/>
+          <w:noProof/>
+          <w:sz w:val="20"/>
+          <w:szCs w:val="20"/>
+          <w:lang w:val="en-GB"/>
+        </w:rPr>
+        <w:t xml:space="preserve"> paramTd = _rvtDoc.FamilyManager.AddParameter( </w:t>
+      </w:r>
+    </w:p>
+    <w:p>
+      <w:pPr>
+        <w:shd w:val="clear" w:color="auto" w:fill="D9D9D9" w:themeFill="background1" w:themeFillShade="D9"/>
+        <w:autoSpaceDE w:val="0"/>
+        <w:autoSpaceDN w:val="0"/>
+        <w:adjustRightInd w:val="0"/>
+        <w:spacing w:after="0" w:line="240" w:lineRule="auto"/>
+        <w:rPr>
+          <w:rFonts w:ascii="Courier New" w:hAnsi="Courier New" w:cs="Courier New"/>
+          <w:noProof/>
+          <w:sz w:val="20"/>
+          <w:szCs w:val="20"/>
+          <w:lang w:val="en-GB"/>
+        </w:rPr>
+      </w:pPr>
+      <w:r>
+        <w:rPr>
+          <w:rFonts w:ascii="Courier New" w:hAnsi="Courier New" w:cs="Courier New"/>
+          <w:noProof/>
+          <w:sz w:val="20"/>
+          <w:szCs w:val="20"/>
+          <w:lang w:val="en-GB"/>
+        </w:rPr>
+        <w:t xml:space="preserve">        </w:t>
+      </w:r>
+      <w:r>
+        <w:rPr>
+          <w:rFonts w:ascii="Courier New" w:hAnsi="Courier New" w:cs="Courier New"/>
+          <w:noProof/>
+          <w:color w:val="A31515"/>
+          <w:sz w:val="20"/>
+          <w:szCs w:val="20"/>
+          <w:lang w:val="en-GB"/>
+        </w:rPr>
+        <w:t>"Td"</w:t>
+      </w:r>
+      <w:r>
+        <w:rPr>
+          <w:rFonts w:ascii="Courier New" w:hAnsi="Courier New" w:cs="Courier New"/>
+          <w:noProof/>
+          <w:sz w:val="20"/>
+          <w:szCs w:val="20"/>
+          <w:lang w:val="en-GB"/>
+        </w:rPr>
+        <w:t xml:space="preserve">, </w:t>
+      </w:r>
+      <w:r>
+        <w:rPr>
+          <w:rStyle w:val="Style2Char"/>
+        </w:rPr>
+        <w:t>builtinParamGroup, parametertype</w:t>
+      </w:r>
+      <w:r>
+        <w:t>,</w:t>
+      </w:r>
+      <w:r>
+        <w:rPr>
+          <w:rFonts w:ascii="Courier New" w:hAnsi="Courier New" w:cs="Courier New"/>
+          <w:noProof/>
+          <w:sz w:val="20"/>
+          <w:szCs w:val="20"/>
+          <w:lang w:val="en-GB"/>
+        </w:rPr>
+        <w:t xml:space="preserve"> </w:t>
+      </w:r>
+    </w:p>
+    <w:p>
+      <w:pPr>
+        <w:shd w:val="clear" w:color="auto" w:fill="D9D9D9" w:themeFill="background1" w:themeFillShade="D9"/>
+        <w:autoSpaceDE w:val="0"/>
+        <w:autoSpaceDN w:val="0"/>
+        <w:adjustRightInd w:val="0"/>
+        <w:spacing w:after="0" w:line="240" w:lineRule="auto"/>
+        <w:rPr>
+          <w:rFonts w:ascii="Courier New" w:hAnsi="Courier New" w:cs="Courier New"/>
+          <w:noProof/>
+          <w:sz w:val="20"/>
+          <w:szCs w:val="20"/>
+          <w:lang w:val="en-GB"/>
+        </w:rPr>
+      </w:pPr>
+      <w:r>
+        <w:rPr>
+          <w:rFonts w:ascii="Courier New" w:hAnsi="Courier New" w:cs="Courier New"/>
+          <w:noProof/>
+          <w:sz w:val="20"/>
+          <w:szCs w:val="20"/>
+          <w:lang w:val="en-GB"/>
+        </w:rPr>
+        <w:t xml:space="preserve">        </w:t>
+      </w:r>
+      <w:r>
+        <w:rPr>
+          <w:rFonts w:ascii="Courier New" w:hAnsi="Courier New" w:cs="Courier New"/>
+          <w:noProof/>
+          <w:color w:val="0000FF"/>
+          <w:sz w:val="20"/>
+          <w:szCs w:val="20"/>
+          <w:lang w:val="en-GB"/>
+        </w:rPr>
+        <w:t>false</w:t>
+      </w:r>
+      <w:r>
+        <w:rPr>
+          <w:rFonts w:ascii="Courier New" w:hAnsi="Courier New" w:cs="Courier New"/>
+          <w:noProof/>
+          <w:sz w:val="20"/>
+          <w:szCs w:val="20"/>
+          <w:lang w:val="en-GB"/>
+        </w:rPr>
+        <w:t xml:space="preserve"> );</w:t>
+      </w:r>
+      <w:r>
+        <w:rPr>
+          <w:rFonts w:ascii="Courier New" w:hAnsi="Courier New" w:cs="Courier New"/>
+          <w:noProof/>
+          <w:color w:val="008000"/>
+          <w:sz w:val="20"/>
+          <w:szCs w:val="20"/>
+          <w:lang w:val="en-GB"/>
+        </w:rPr>
+        <w:t xml:space="preserve">      </w:t>
+      </w:r>
+    </w:p>
+    <w:p>
+      <w:pPr>
+        <w:shd w:val="clear" w:color="auto" w:fill="D9D9D9" w:themeFill="background1" w:themeFillShade="D9"/>
+        <w:autoSpaceDE w:val="0"/>
+        <w:autoSpaceDN w:val="0"/>
+        <w:adjustRightInd w:val="0"/>
+        <w:spacing w:after="0" w:line="240" w:lineRule="auto"/>
+        <w:rPr>
+          <w:rFonts w:ascii="Courier New" w:hAnsi="Courier New" w:cs="Courier New"/>
+          <w:noProof/>
+          <w:sz w:val="20"/>
+          <w:szCs w:val="20"/>
+          <w:lang w:val="en-GB"/>
+        </w:rPr>
+      </w:pPr>
+    </w:p>
+    <w:p>
+      <w:pPr>
+        <w:shd w:val="clear" w:color="auto" w:fill="D9D9D9" w:themeFill="background1" w:themeFillShade="D9"/>
+        <w:autoSpaceDE w:val="0"/>
+        <w:autoSpaceDN w:val="0"/>
+        <w:adjustRightInd w:val="0"/>
+        <w:spacing w:after="0" w:line="240" w:lineRule="auto"/>
+        <w:rPr>
+          <w:rFonts w:ascii="Courier New" w:hAnsi="Courier New" w:cs="Courier New"/>
+          <w:noProof/>
+          <w:color w:val="008000"/>
+          <w:sz w:val="20"/>
+          <w:szCs w:val="20"/>
+          <w:lang w:val="en-GB"/>
+        </w:rPr>
+      </w:pPr>
+      <w:r>
+        <w:rPr>
+          <w:rFonts w:ascii="Courier New" w:hAnsi="Courier New" w:cs="Courier New"/>
+          <w:noProof/>
+          <w:sz w:val="20"/>
+          <w:szCs w:val="20"/>
+          <w:lang w:val="en-GB"/>
+        </w:rPr>
+        <w:t xml:space="preserve">      </w:t>
+      </w:r>
+      <w:r>
+        <w:rPr>
+          <w:rFonts w:ascii="Courier New" w:hAnsi="Courier New" w:cs="Courier New"/>
+          <w:noProof/>
+          <w:color w:val="008000"/>
+          <w:sz w:val="20"/>
+          <w:szCs w:val="20"/>
+          <w:lang w:val="en-GB"/>
+        </w:rPr>
+        <w:t>// give initial values</w:t>
+      </w:r>
+    </w:p>
+    <w:p>
+      <w:pPr>
+        <w:shd w:val="clear" w:color="auto" w:fill="D9D9D9" w:themeFill="background1" w:themeFillShade="D9"/>
+        <w:autoSpaceDE w:val="0"/>
+        <w:autoSpaceDN w:val="0"/>
+        <w:adjustRightInd w:val="0"/>
+        <w:spacing w:after="0" w:line="240" w:lineRule="auto"/>
+        <w:rPr>
+          <w:rFonts w:ascii="Courier New" w:hAnsi="Courier New" w:cs="Courier New"/>
+          <w:noProof/>
+          <w:color w:val="008000"/>
+          <w:sz w:val="20"/>
+          <w:szCs w:val="20"/>
+          <w:lang w:val="en-GB"/>
+        </w:rPr>
+      </w:pPr>
+      <w:r>
+        <w:rPr>
+          <w:rFonts w:ascii="Courier New" w:hAnsi="Courier New" w:cs="Courier New"/>
+          <w:noProof/>
+          <w:sz w:val="20"/>
+          <w:szCs w:val="20"/>
+          <w:lang w:val="en-GB"/>
+        </w:rPr>
+        <w:t xml:space="preserve">      </w:t>
+      </w:r>
       <w:r>
         <w:rPr>
           <w:rFonts w:ascii="Courier New" w:hAnsi="Courier New" w:cs="Courier New"/>
@@ -12640,6 +13440,7 @@
         <w:rPr>
           <w:rFonts w:ascii="Courier New" w:hAnsi="Courier New" w:cs="Courier New"/>
           <w:noProof/>
+          <w:color w:val="008000"/>
           <w:sz w:val="20"/>
           <w:szCs w:val="20"/>
           <w:lang w:val="en-GB"/>
@@ -12659,48 +13460,249 @@
         <w:rPr>
           <w:rFonts w:ascii="Courier New" w:hAnsi="Courier New" w:cs="Courier New"/>
           <w:noProof/>
-          <w:color w:val="2B91AF"/>
-          <w:sz w:val="20"/>
-          <w:szCs w:val="20"/>
-          <w:lang w:val="en-GB"/>
-        </w:rPr>
-        <w:t>FamilyParameter</w:t>
-      </w:r>
-      <w:r>
-        <w:rPr>
-          <w:rFonts w:ascii="Courier New" w:hAnsi="Courier New" w:cs="Courier New"/>
-          <w:noProof/>
-          <w:sz w:val="20"/>
-          <w:szCs w:val="20"/>
-          <w:lang w:val="en-GB"/>
-        </w:rPr>
-        <w:t xml:space="preserve"> paramTw = _rvtDoc.FamilyManager.AddParameter( </w:t>
-      </w:r>
-    </w:p>
-    <w:p>
-      <w:pPr>
-        <w:shd w:val="clear" w:color="auto" w:fill="D9D9D9" w:themeFill="background1" w:themeFillShade="D9"/>
-        <w:autoSpaceDE w:val="0"/>
-        <w:autoSpaceDN w:val="0"/>
-        <w:adjustRightInd w:val="0"/>
-        <w:spacing w:after="0" w:line="240" w:lineRule="auto"/>
-        <w:rPr>
-          <w:rFonts w:ascii="Courier New" w:hAnsi="Courier New" w:cs="Courier New"/>
-          <w:noProof/>
-          <w:sz w:val="20"/>
-          <w:szCs w:val="20"/>
-          <w:lang w:val="en-GB"/>
-        </w:rPr>
-      </w:pPr>
-      <w:r>
-        <w:rPr>
-          <w:rFonts w:ascii="Courier New" w:hAnsi="Courier New" w:cs="Courier New"/>
-          <w:noProof/>
-          <w:sz w:val="20"/>
-          <w:szCs w:val="20"/>
-          <w:lang w:val="en-GB"/>
-        </w:rPr>
-        <w:t xml:space="preserve">        </w:t>
+          <w:color w:val="0000FF"/>
+          <w:sz w:val="20"/>
+          <w:szCs w:val="20"/>
+          <w:lang w:val="en-GB"/>
+        </w:rPr>
+        <w:t>double</w:t>
+      </w:r>
+      <w:r>
+        <w:rPr>
+          <w:rFonts w:ascii="Courier New" w:hAnsi="Courier New" w:cs="Courier New"/>
+          <w:noProof/>
+          <w:sz w:val="20"/>
+          <w:szCs w:val="20"/>
+          <w:lang w:val="en-GB"/>
+        </w:rPr>
+        <w:t xml:space="preserve"> tw = mmToFeet( 150.0 ); </w:t>
+      </w:r>
+      <w:r>
+        <w:rPr>
+          <w:rFonts w:ascii="Courier New" w:hAnsi="Courier New" w:cs="Courier New"/>
+          <w:noProof/>
+          <w:color w:val="008000"/>
+          <w:sz w:val="20"/>
+          <w:szCs w:val="20"/>
+          <w:lang w:val="en-GB"/>
+        </w:rPr>
+        <w:t>// hard coded for simplicity</w:t>
+      </w:r>
+    </w:p>
+    <w:p>
+      <w:pPr>
+        <w:shd w:val="clear" w:color="auto" w:fill="D9D9D9" w:themeFill="background1" w:themeFillShade="D9"/>
+        <w:autoSpaceDE w:val="0"/>
+        <w:autoSpaceDN w:val="0"/>
+        <w:adjustRightInd w:val="0"/>
+        <w:spacing w:after="0" w:line="240" w:lineRule="auto"/>
+        <w:rPr>
+          <w:rFonts w:ascii="Courier New" w:hAnsi="Courier New" w:cs="Courier New"/>
+          <w:noProof/>
+          <w:sz w:val="20"/>
+          <w:szCs w:val="20"/>
+          <w:lang w:val="en-GB"/>
+        </w:rPr>
+      </w:pPr>
+      <w:r>
+        <w:rPr>
+          <w:rFonts w:ascii="Courier New" w:hAnsi="Courier New" w:cs="Courier New"/>
+          <w:noProof/>
+          <w:sz w:val="20"/>
+          <w:szCs w:val="20"/>
+          <w:lang w:val="en-GB"/>
+        </w:rPr>
+        <w:t xml:space="preserve">      </w:t>
+      </w:r>
+      <w:r>
+        <w:rPr>
+          <w:rFonts w:ascii="Courier New" w:hAnsi="Courier New" w:cs="Courier New"/>
+          <w:noProof/>
+          <w:color w:val="0000FF"/>
+          <w:sz w:val="20"/>
+          <w:szCs w:val="20"/>
+          <w:lang w:val="en-GB"/>
+        </w:rPr>
+        <w:t>double</w:t>
+      </w:r>
+      <w:r>
+        <w:rPr>
+          <w:rFonts w:ascii="Courier New" w:hAnsi="Courier New" w:cs="Courier New"/>
+          <w:noProof/>
+          <w:sz w:val="20"/>
+          <w:szCs w:val="20"/>
+          <w:lang w:val="en-GB"/>
+        </w:rPr>
+        <w:t xml:space="preserve"> td = mmToFeet( 150.0 );</w:t>
+      </w:r>
+    </w:p>
+    <w:p>
+      <w:pPr>
+        <w:shd w:val="clear" w:color="auto" w:fill="D9D9D9" w:themeFill="background1" w:themeFillShade="D9"/>
+        <w:autoSpaceDE w:val="0"/>
+        <w:autoSpaceDN w:val="0"/>
+        <w:adjustRightInd w:val="0"/>
+        <w:spacing w:after="0" w:line="240" w:lineRule="auto"/>
+        <w:rPr>
+          <w:rFonts w:ascii="Courier New" w:hAnsi="Courier New" w:cs="Courier New"/>
+          <w:noProof/>
+          <w:sz w:val="20"/>
+          <w:szCs w:val="20"/>
+          <w:lang w:val="en-GB"/>
+        </w:rPr>
+      </w:pPr>
+      <w:r>
+        <w:rPr>
+          <w:rFonts w:ascii="Courier New" w:hAnsi="Courier New" w:cs="Courier New"/>
+          <w:noProof/>
+          <w:sz w:val="20"/>
+          <w:szCs w:val="20"/>
+          <w:lang w:val="en-GB"/>
+        </w:rPr>
+        <w:t xml:space="preserve">      _rvtDoc.FamilyManager.Set( paramTw, tw );</w:t>
+      </w:r>
+    </w:p>
+    <w:p>
+      <w:pPr>
+        <w:shd w:val="clear" w:color="auto" w:fill="D9D9D9" w:themeFill="background1" w:themeFillShade="D9"/>
+        <w:autoSpaceDE w:val="0"/>
+        <w:autoSpaceDN w:val="0"/>
+        <w:adjustRightInd w:val="0"/>
+        <w:spacing w:after="0" w:line="240" w:lineRule="auto"/>
+        <w:rPr>
+          <w:rFonts w:ascii="Courier New" w:hAnsi="Courier New" w:cs="Courier New"/>
+          <w:noProof/>
+          <w:sz w:val="20"/>
+          <w:szCs w:val="20"/>
+          <w:lang w:val="en-GB"/>
+        </w:rPr>
+      </w:pPr>
+      <w:r>
+        <w:rPr>
+          <w:rFonts w:ascii="Courier New" w:hAnsi="Courier New" w:cs="Courier New"/>
+          <w:noProof/>
+          <w:sz w:val="20"/>
+          <w:szCs w:val="20"/>
+          <w:lang w:val="en-GB"/>
+        </w:rPr>
+        <w:t xml:space="preserve">      _rvtDoc.FamilyManager.Set( paramTd, td );</w:t>
+      </w:r>
+    </w:p>
+    <w:p>
+      <w:pPr>
+        <w:shd w:val="clear" w:color="auto" w:fill="D9D9D9" w:themeFill="background1" w:themeFillShade="D9"/>
+        <w:autoSpaceDE w:val="0"/>
+        <w:autoSpaceDN w:val="0"/>
+        <w:adjustRightInd w:val="0"/>
+        <w:spacing w:after="0" w:line="240" w:lineRule="auto"/>
+        <w:rPr>
+          <w:rFonts w:ascii="Courier New" w:hAnsi="Courier New" w:cs="Courier New"/>
+          <w:noProof/>
+          <w:sz w:val="20"/>
+          <w:szCs w:val="20"/>
+          <w:lang w:val="en-GB"/>
+        </w:rPr>
+      </w:pPr>
+      <w:r>
+        <w:rPr>
+          <w:rFonts w:ascii="Courier New" w:hAnsi="Courier New" w:cs="Courier New"/>
+          <w:noProof/>
+          <w:sz w:val="20"/>
+          <w:szCs w:val="20"/>
+          <w:lang w:val="en-GB"/>
+        </w:rPr>
+        <w:t xml:space="preserve">    }</w:t>
+      </w:r>
+    </w:p>
+    <w:p>
+      <w:pPr>
+        <w:autoSpaceDE w:val="0"/>
+        <w:autoSpaceDN w:val="0"/>
+        <w:adjustRightInd w:val="0"/>
+        <w:spacing w:after="0" w:line="240" w:lineRule="auto"/>
+      </w:pPr>
+    </w:p>
+    <w:p>
+      <w:pPr>
+        <w:autoSpaceDE w:val="0"/>
+        <w:autoSpaceDN w:val="0"/>
+        <w:adjustRightInd w:val="0"/>
+        <w:spacing w:after="0" w:line="240" w:lineRule="auto"/>
+      </w:pPr>
+      <w:r>
+        <w:t>To ad</w:t>
+      </w:r>
+      <w:r>
+        <w:t xml:space="preserve">d a parameter, we use a method </w:t>
+      </w:r>
+      <w:proofErr w:type="spellStart"/>
+      <w:proofErr w:type="gramStart"/>
+      <w:r>
+        <w:t>a</w:t>
+      </w:r>
+      <w:r>
+        <w:t>ddParameter</w:t>
+      </w:r>
+      <w:proofErr w:type="spellEnd"/>
+      <w:r>
+        <w:t>(</w:t>
+      </w:r>
+      <w:proofErr w:type="gramEnd"/>
+      <w:r>
+        <w:t>) of the Family Manager class</w:t>
+      </w:r>
+      <w:r>
+        <w:t xml:space="preserve">: </w:t>
+      </w:r>
+    </w:p>
+    <w:p>
+      <w:pPr>
+        <w:autoSpaceDE w:val="0"/>
+        <w:autoSpaceDN w:val="0"/>
+        <w:adjustRightInd w:val="0"/>
+        <w:spacing w:after="0" w:line="240" w:lineRule="auto"/>
+      </w:pPr>
+    </w:p>
+    <w:p>
+      <w:pPr>
+        <w:autoSpaceDE w:val="0"/>
+        <w:autoSpaceDN w:val="0"/>
+        <w:adjustRightInd w:val="0"/>
+        <w:spacing w:after="0" w:line="240" w:lineRule="auto"/>
+        <w:ind w:left="720"/>
+        <w:rPr>
+          <w:rFonts w:ascii="Courier New" w:hAnsi="Courier New" w:cs="Courier New"/>
+          <w:noProof/>
+          <w:sz w:val="20"/>
+          <w:szCs w:val="20"/>
+        </w:rPr>
+      </w:pPr>
+      <w:r>
+        <w:rPr>
+          <w:rFonts w:ascii="Courier New" w:hAnsi="Courier New" w:cs="Courier New"/>
+          <w:noProof/>
+          <w:sz w:val="20"/>
+          <w:szCs w:val="20"/>
+        </w:rPr>
+        <w:t>_rvtDoc</w:t>
+      </w:r>
+      <w:r>
+        <w:rPr>
+          <w:rFonts w:ascii="Courier New" w:hAnsi="Courier New" w:cs="Courier New"/>
+          <w:noProof/>
+          <w:sz w:val="20"/>
+          <w:szCs w:val="20"/>
+        </w:rPr>
+        <w:t>.FamilyManager.AddParameter(</w:t>
+      </w:r>
+      <w:r>
+        <w:rPr>
+          <w:rFonts w:ascii="Courier New" w:hAnsi="Courier New" w:cs="Courier New"/>
+          <w:noProof/>
+          <w:sz w:val="20"/>
+          <w:szCs w:val="20"/>
+        </w:rPr>
+        <w:t xml:space="preserve"> </w:t>
       </w:r>
       <w:r>
         <w:rPr>
@@ -12709,7 +13711,6 @@
           <w:color w:val="A31515"/>
           <w:sz w:val="20"/>
           <w:szCs w:val="20"/>
-          <w:lang w:val="en-GB"/>
         </w:rPr>
         <w:t>"Tw"</w:t>
       </w:r>
@@ -12719,77 +13720,41 @@
           <w:noProof/>
           <w:sz w:val="20"/>
           <w:szCs w:val="20"/>
-          <w:lang w:val="en-GB"/>
-        </w:rPr>
-        <w:t xml:space="preserve">, </w:t>
-      </w:r>
-      <w:r>
-        <w:rPr>
-          <w:rFonts w:ascii="Courier New" w:hAnsi="Courier New" w:cs="Courier New"/>
-          <w:noProof/>
-          <w:color w:val="2B91AF"/>
-          <w:sz w:val="20"/>
-          <w:szCs w:val="20"/>
-          <w:lang w:val="en-GB"/>
-        </w:rPr>
-        <w:t>BuiltInParameterGroup</w:t>
-      </w:r>
-      <w:r>
-        <w:rPr>
-          <w:rFonts w:ascii="Courier New" w:hAnsi="Courier New" w:cs="Courier New"/>
-          <w:noProof/>
-          <w:sz w:val="20"/>
-          <w:szCs w:val="20"/>
-          <w:lang w:val="en-GB"/>
-        </w:rPr>
-        <w:t xml:space="preserve">.PG_GEOMETRY, </w:t>
-      </w:r>
-      <w:r>
-        <w:rPr>
-          <w:rFonts w:ascii="Courier New" w:hAnsi="Courier New" w:cs="Courier New"/>
-          <w:noProof/>
-          <w:color w:val="2B91AF"/>
-          <w:sz w:val="20"/>
-          <w:szCs w:val="20"/>
-          <w:lang w:val="en-GB"/>
-        </w:rPr>
-        <w:t>ParameterType</w:t>
-      </w:r>
-      <w:r>
-        <w:rPr>
-          <w:rFonts w:ascii="Courier New" w:hAnsi="Courier New" w:cs="Courier New"/>
-          <w:noProof/>
-          <w:sz w:val="20"/>
-          <w:szCs w:val="20"/>
-          <w:lang w:val="en-GB"/>
-        </w:rPr>
-        <w:t xml:space="preserve">.Length, </w:t>
-      </w:r>
-    </w:p>
-    <w:p>
-      <w:pPr>
-        <w:shd w:val="clear" w:color="auto" w:fill="D9D9D9" w:themeFill="background1" w:themeFillShade="D9"/>
-        <w:autoSpaceDE w:val="0"/>
-        <w:autoSpaceDN w:val="0"/>
-        <w:adjustRightInd w:val="0"/>
-        <w:spacing w:after="0" w:line="240" w:lineRule="auto"/>
-        <w:rPr>
-          <w:rFonts w:ascii="Courier New" w:hAnsi="Courier New" w:cs="Courier New"/>
-          <w:noProof/>
-          <w:sz w:val="20"/>
-          <w:szCs w:val="20"/>
-          <w:lang w:val="en-GB"/>
-        </w:rPr>
-      </w:pPr>
-      <w:r>
-        <w:rPr>
-          <w:rFonts w:ascii="Courier New" w:hAnsi="Courier New" w:cs="Courier New"/>
-          <w:noProof/>
-          <w:sz w:val="20"/>
-          <w:szCs w:val="20"/>
-          <w:lang w:val="en-GB"/>
-        </w:rPr>
-        <w:t xml:space="preserve">        </w:t>
+        </w:rPr>
+        <w:t>,</w:t>
+      </w:r>
+    </w:p>
+    <w:p>
+      <w:pPr>
+        <w:autoSpaceDE w:val="0"/>
+        <w:autoSpaceDN w:val="0"/>
+        <w:adjustRightInd w:val="0"/>
+        <w:spacing w:after="0" w:line="240" w:lineRule="auto"/>
+        <w:ind w:left="720"/>
+        <w:rPr>
+          <w:rFonts w:ascii="Courier New" w:hAnsi="Courier New" w:cs="Courier New"/>
+          <w:noProof/>
+          <w:sz w:val="20"/>
+          <w:szCs w:val="20"/>
+        </w:rPr>
+      </w:pPr>
+      <w:r>
+        <w:rPr>
+          <w:rFonts w:ascii="Courier New" w:hAnsi="Courier New" w:cs="Courier New"/>
+          <w:noProof/>
+          <w:sz w:val="20"/>
+          <w:szCs w:val="20"/>
+        </w:rPr>
+        <w:t xml:space="preserve">  </w:t>
+      </w:r>
+      <w:r>
+        <w:rPr>
+          <w:rFonts w:ascii="Courier New" w:hAnsi="Courier New" w:cs="Courier New"/>
+          <w:noProof/>
+          <w:sz w:val="20"/>
+          <w:szCs w:val="20"/>
+        </w:rPr>
+        <w:t xml:space="preserve">BuiltInParameterGroup.PG_GEOMETRY, ParameterType.Length, </w:t>
       </w:r>
       <w:r>
         <w:rPr>
@@ -12798,632 +13763,6 @@
           <w:color w:val="0000FF"/>
           <w:sz w:val="20"/>
           <w:szCs w:val="20"/>
-          <w:lang w:val="en-GB"/>
-        </w:rPr>
-        <w:t>false</w:t>
-      </w:r>
-      <w:r>
-        <w:rPr>
-          <w:rFonts w:ascii="Courier New" w:hAnsi="Courier New" w:cs="Courier New"/>
-          <w:noProof/>
-          <w:sz w:val="20"/>
-          <w:szCs w:val="20"/>
-          <w:lang w:val="en-GB"/>
-        </w:rPr>
-        <w:t xml:space="preserve"> );</w:t>
-      </w:r>
-    </w:p>
-    <w:p>
-      <w:pPr>
-        <w:shd w:val="clear" w:color="auto" w:fill="D9D9D9" w:themeFill="background1" w:themeFillShade="D9"/>
-        <w:autoSpaceDE w:val="0"/>
-        <w:autoSpaceDN w:val="0"/>
-        <w:adjustRightInd w:val="0"/>
-        <w:spacing w:after="0" w:line="240" w:lineRule="auto"/>
-        <w:rPr>
-          <w:rFonts w:ascii="Courier New" w:hAnsi="Courier New" w:cs="Courier New"/>
-          <w:noProof/>
-          <w:sz w:val="20"/>
-          <w:szCs w:val="20"/>
-          <w:lang w:val="en-GB"/>
-        </w:rPr>
-      </w:pPr>
-    </w:p>
-    <w:p>
-      <w:pPr>
-        <w:shd w:val="clear" w:color="auto" w:fill="D9D9D9" w:themeFill="background1" w:themeFillShade="D9"/>
-        <w:autoSpaceDE w:val="0"/>
-        <w:autoSpaceDN w:val="0"/>
-        <w:adjustRightInd w:val="0"/>
-        <w:spacing w:after="0" w:line="240" w:lineRule="auto"/>
-        <w:rPr>
-          <w:rFonts w:ascii="Courier New" w:hAnsi="Courier New" w:cs="Courier New"/>
-          <w:noProof/>
-          <w:sz w:val="20"/>
-          <w:szCs w:val="20"/>
-          <w:lang w:val="en-GB"/>
-        </w:rPr>
-      </w:pPr>
-      <w:r>
-        <w:rPr>
-          <w:rFonts w:ascii="Courier New" w:hAnsi="Courier New" w:cs="Courier New"/>
-          <w:noProof/>
-          <w:sz w:val="20"/>
-          <w:szCs w:val="20"/>
-          <w:lang w:val="en-GB"/>
-        </w:rPr>
-        <w:t xml:space="preserve">      </w:t>
-      </w:r>
-      <w:r>
-        <w:rPr>
-          <w:rFonts w:ascii="Courier New" w:hAnsi="Courier New" w:cs="Courier New"/>
-          <w:noProof/>
-          <w:color w:val="2B91AF"/>
-          <w:sz w:val="20"/>
-          <w:szCs w:val="20"/>
-          <w:lang w:val="en-GB"/>
-        </w:rPr>
-        <w:t>FamilyParameter</w:t>
-      </w:r>
-      <w:r>
-        <w:rPr>
-          <w:rFonts w:ascii="Courier New" w:hAnsi="Courier New" w:cs="Courier New"/>
-          <w:noProof/>
-          <w:sz w:val="20"/>
-          <w:szCs w:val="20"/>
-          <w:lang w:val="en-GB"/>
-        </w:rPr>
-        <w:t xml:space="preserve"> paramTd = _rvtDoc.FamilyManager.AddParameter( </w:t>
-      </w:r>
-    </w:p>
-    <w:p>
-      <w:pPr>
-        <w:shd w:val="clear" w:color="auto" w:fill="D9D9D9" w:themeFill="background1" w:themeFillShade="D9"/>
-        <w:autoSpaceDE w:val="0"/>
-        <w:autoSpaceDN w:val="0"/>
-        <w:adjustRightInd w:val="0"/>
-        <w:spacing w:after="0" w:line="240" w:lineRule="auto"/>
-        <w:rPr>
-          <w:rFonts w:ascii="Courier New" w:hAnsi="Courier New" w:cs="Courier New"/>
-          <w:noProof/>
-          <w:sz w:val="20"/>
-          <w:szCs w:val="20"/>
-          <w:lang w:val="en-GB"/>
-        </w:rPr>
-      </w:pPr>
-      <w:r>
-        <w:rPr>
-          <w:rFonts w:ascii="Courier New" w:hAnsi="Courier New" w:cs="Courier New"/>
-          <w:noProof/>
-          <w:sz w:val="20"/>
-          <w:szCs w:val="20"/>
-          <w:lang w:val="en-GB"/>
-        </w:rPr>
-        <w:t xml:space="preserve">        </w:t>
-      </w:r>
-      <w:r>
-        <w:rPr>
-          <w:rFonts w:ascii="Courier New" w:hAnsi="Courier New" w:cs="Courier New"/>
-          <w:noProof/>
-          <w:color w:val="A31515"/>
-          <w:sz w:val="20"/>
-          <w:szCs w:val="20"/>
-          <w:lang w:val="en-GB"/>
-        </w:rPr>
-        <w:t>"Td"</w:t>
-      </w:r>
-      <w:r>
-        <w:rPr>
-          <w:rFonts w:ascii="Courier New" w:hAnsi="Courier New" w:cs="Courier New"/>
-          <w:noProof/>
-          <w:sz w:val="20"/>
-          <w:szCs w:val="20"/>
-          <w:lang w:val="en-GB"/>
-        </w:rPr>
-        <w:t xml:space="preserve">, </w:t>
-      </w:r>
-      <w:r>
-        <w:rPr>
-          <w:rFonts w:ascii="Courier New" w:hAnsi="Courier New" w:cs="Courier New"/>
-          <w:noProof/>
-          <w:color w:val="2B91AF"/>
-          <w:sz w:val="20"/>
-          <w:szCs w:val="20"/>
-          <w:lang w:val="en-GB"/>
-        </w:rPr>
-        <w:t>BuiltInParameterGroup</w:t>
-      </w:r>
-      <w:r>
-        <w:rPr>
-          <w:rFonts w:ascii="Courier New" w:hAnsi="Courier New" w:cs="Courier New"/>
-          <w:noProof/>
-          <w:sz w:val="20"/>
-          <w:szCs w:val="20"/>
-          <w:lang w:val="en-GB"/>
-        </w:rPr>
-        <w:t xml:space="preserve">.PG_GEOMETRY, </w:t>
-      </w:r>
-      <w:r>
-        <w:rPr>
-          <w:rFonts w:ascii="Courier New" w:hAnsi="Courier New" w:cs="Courier New"/>
-          <w:noProof/>
-          <w:color w:val="2B91AF"/>
-          <w:sz w:val="20"/>
-          <w:szCs w:val="20"/>
-          <w:lang w:val="en-GB"/>
-        </w:rPr>
-        <w:t>ParameterType</w:t>
-      </w:r>
-      <w:r>
-        <w:rPr>
-          <w:rFonts w:ascii="Courier New" w:hAnsi="Courier New" w:cs="Courier New"/>
-          <w:noProof/>
-          <w:sz w:val="20"/>
-          <w:szCs w:val="20"/>
-          <w:lang w:val="en-GB"/>
-        </w:rPr>
-        <w:t xml:space="preserve">.Length, </w:t>
-      </w:r>
-    </w:p>
-    <w:p>
-      <w:pPr>
-        <w:shd w:val="clear" w:color="auto" w:fill="D9D9D9" w:themeFill="background1" w:themeFillShade="D9"/>
-        <w:autoSpaceDE w:val="0"/>
-        <w:autoSpaceDN w:val="0"/>
-        <w:adjustRightInd w:val="0"/>
-        <w:spacing w:after="0" w:line="240" w:lineRule="auto"/>
-        <w:rPr>
-          <w:rFonts w:ascii="Courier New" w:hAnsi="Courier New" w:cs="Courier New"/>
-          <w:noProof/>
-          <w:sz w:val="20"/>
-          <w:szCs w:val="20"/>
-          <w:lang w:val="en-GB"/>
-        </w:rPr>
-      </w:pPr>
-      <w:r>
-        <w:rPr>
-          <w:rFonts w:ascii="Courier New" w:hAnsi="Courier New" w:cs="Courier New"/>
-          <w:noProof/>
-          <w:sz w:val="20"/>
-          <w:szCs w:val="20"/>
-          <w:lang w:val="en-GB"/>
-        </w:rPr>
-        <w:t xml:space="preserve">        </w:t>
-      </w:r>
-      <w:r>
-        <w:rPr>
-          <w:rFonts w:ascii="Courier New" w:hAnsi="Courier New" w:cs="Courier New"/>
-          <w:noProof/>
-          <w:color w:val="0000FF"/>
-          <w:sz w:val="20"/>
-          <w:szCs w:val="20"/>
-          <w:lang w:val="en-GB"/>
-        </w:rPr>
-        <w:t>false</w:t>
-      </w:r>
-      <w:r>
-        <w:rPr>
-          <w:rFonts w:ascii="Courier New" w:hAnsi="Courier New" w:cs="Courier New"/>
-          <w:noProof/>
-          <w:sz w:val="20"/>
-          <w:szCs w:val="20"/>
-          <w:lang w:val="en-GB"/>
-        </w:rPr>
-        <w:t xml:space="preserve"> );</w:t>
-      </w:r>
-    </w:p>
-    <w:p>
-      <w:pPr>
-        <w:shd w:val="clear" w:color="auto" w:fill="D9D9D9" w:themeFill="background1" w:themeFillShade="D9"/>
-        <w:autoSpaceDE w:val="0"/>
-        <w:autoSpaceDN w:val="0"/>
-        <w:adjustRightInd w:val="0"/>
-        <w:spacing w:after="0" w:line="240" w:lineRule="auto"/>
-        <w:rPr>
-          <w:rFonts w:ascii="Courier New" w:hAnsi="Courier New" w:cs="Courier New"/>
-          <w:noProof/>
-          <w:sz w:val="20"/>
-          <w:szCs w:val="20"/>
-          <w:lang w:val="en-GB"/>
-        </w:rPr>
-      </w:pPr>
-    </w:p>
-    <w:p>
-      <w:pPr>
-        <w:shd w:val="clear" w:color="auto" w:fill="D9D9D9" w:themeFill="background1" w:themeFillShade="D9"/>
-        <w:autoSpaceDE w:val="0"/>
-        <w:autoSpaceDN w:val="0"/>
-        <w:adjustRightInd w:val="0"/>
-        <w:spacing w:after="0" w:line="240" w:lineRule="auto"/>
-        <w:rPr>
-          <w:rFonts w:ascii="Courier New" w:hAnsi="Courier New" w:cs="Courier New"/>
-          <w:noProof/>
-          <w:color w:val="008000"/>
-          <w:sz w:val="20"/>
-          <w:szCs w:val="20"/>
-          <w:lang w:val="en-GB"/>
-        </w:rPr>
-      </w:pPr>
-      <w:r>
-        <w:rPr>
-          <w:rFonts w:ascii="Courier New" w:hAnsi="Courier New" w:cs="Courier New"/>
-          <w:noProof/>
-          <w:sz w:val="20"/>
-          <w:szCs w:val="20"/>
-          <w:lang w:val="en-GB"/>
-        </w:rPr>
-        <w:t xml:space="preserve">      </w:t>
-      </w:r>
-      <w:r>
-        <w:rPr>
-          <w:rFonts w:ascii="Courier New" w:hAnsi="Courier New" w:cs="Courier New"/>
-          <w:noProof/>
-          <w:color w:val="008000"/>
-          <w:sz w:val="20"/>
-          <w:szCs w:val="20"/>
-          <w:lang w:val="en-GB"/>
-        </w:rPr>
-        <w:t>// give initial values</w:t>
-      </w:r>
-    </w:p>
-    <w:p>
-      <w:pPr>
-        <w:shd w:val="clear" w:color="auto" w:fill="D9D9D9" w:themeFill="background1" w:themeFillShade="D9"/>
-        <w:autoSpaceDE w:val="0"/>
-        <w:autoSpaceDN w:val="0"/>
-        <w:adjustRightInd w:val="0"/>
-        <w:spacing w:after="0" w:line="240" w:lineRule="auto"/>
-        <w:rPr>
-          <w:rFonts w:ascii="Courier New" w:hAnsi="Courier New" w:cs="Courier New"/>
-          <w:noProof/>
-          <w:color w:val="008000"/>
-          <w:sz w:val="20"/>
-          <w:szCs w:val="20"/>
-          <w:lang w:val="en-GB"/>
-        </w:rPr>
-      </w:pPr>
-      <w:r>
-        <w:rPr>
-          <w:rFonts w:ascii="Courier New" w:hAnsi="Courier New" w:cs="Courier New"/>
-          <w:noProof/>
-          <w:sz w:val="20"/>
-          <w:szCs w:val="20"/>
-          <w:lang w:val="en-GB"/>
-        </w:rPr>
-        <w:t xml:space="preserve">      </w:t>
-      </w:r>
-      <w:r>
-        <w:rPr>
-          <w:rFonts w:ascii="Courier New" w:hAnsi="Courier New" w:cs="Courier New"/>
-          <w:noProof/>
-          <w:color w:val="008000"/>
-          <w:sz w:val="20"/>
-          <w:szCs w:val="20"/>
-          <w:lang w:val="en-GB"/>
-        </w:rPr>
-        <w:t>//</w:t>
-      </w:r>
-    </w:p>
-    <w:p>
-      <w:pPr>
-        <w:shd w:val="clear" w:color="auto" w:fill="D9D9D9" w:themeFill="background1" w:themeFillShade="D9"/>
-        <w:autoSpaceDE w:val="0"/>
-        <w:autoSpaceDN w:val="0"/>
-        <w:adjustRightInd w:val="0"/>
-        <w:spacing w:after="0" w:line="240" w:lineRule="auto"/>
-        <w:rPr>
-          <w:rFonts w:ascii="Courier New" w:hAnsi="Courier New" w:cs="Courier New"/>
-          <w:noProof/>
-          <w:color w:val="008000"/>
-          <w:sz w:val="20"/>
-          <w:szCs w:val="20"/>
-          <w:lang w:val="en-GB"/>
-        </w:rPr>
-      </w:pPr>
-      <w:r>
-        <w:rPr>
-          <w:rFonts w:ascii="Courier New" w:hAnsi="Courier New" w:cs="Courier New"/>
-          <w:noProof/>
-          <w:sz w:val="20"/>
-          <w:szCs w:val="20"/>
-          <w:lang w:val="en-GB"/>
-        </w:rPr>
-        <w:t xml:space="preserve">      </w:t>
-      </w:r>
-      <w:r>
-        <w:rPr>
-          <w:rFonts w:ascii="Courier New" w:hAnsi="Courier New" w:cs="Courier New"/>
-          <w:noProof/>
-          <w:color w:val="0000FF"/>
-          <w:sz w:val="20"/>
-          <w:szCs w:val="20"/>
-          <w:lang w:val="en-GB"/>
-        </w:rPr>
-        <w:t>double</w:t>
-      </w:r>
-      <w:r>
-        <w:rPr>
-          <w:rFonts w:ascii="Courier New" w:hAnsi="Courier New" w:cs="Courier New"/>
-          <w:noProof/>
-          <w:sz w:val="20"/>
-          <w:szCs w:val="20"/>
-          <w:lang w:val="en-GB"/>
-        </w:rPr>
-        <w:t xml:space="preserve"> tw = mmToFeet( 150.0 ); </w:t>
-      </w:r>
-      <w:r>
-        <w:rPr>
-          <w:rFonts w:ascii="Courier New" w:hAnsi="Courier New" w:cs="Courier New"/>
-          <w:noProof/>
-          <w:color w:val="008000"/>
-          <w:sz w:val="20"/>
-          <w:szCs w:val="20"/>
-          <w:lang w:val="en-GB"/>
-        </w:rPr>
-        <w:t>// hard coded for simplicity</w:t>
-      </w:r>
-    </w:p>
-    <w:p>
-      <w:pPr>
-        <w:shd w:val="clear" w:color="auto" w:fill="D9D9D9" w:themeFill="background1" w:themeFillShade="D9"/>
-        <w:autoSpaceDE w:val="0"/>
-        <w:autoSpaceDN w:val="0"/>
-        <w:adjustRightInd w:val="0"/>
-        <w:spacing w:after="0" w:line="240" w:lineRule="auto"/>
-        <w:rPr>
-          <w:rFonts w:ascii="Courier New" w:hAnsi="Courier New" w:cs="Courier New"/>
-          <w:noProof/>
-          <w:sz w:val="20"/>
-          <w:szCs w:val="20"/>
-          <w:lang w:val="en-GB"/>
-        </w:rPr>
-      </w:pPr>
-      <w:r>
-        <w:rPr>
-          <w:rFonts w:ascii="Courier New" w:hAnsi="Courier New" w:cs="Courier New"/>
-          <w:noProof/>
-          <w:sz w:val="20"/>
-          <w:szCs w:val="20"/>
-          <w:lang w:val="en-GB"/>
-        </w:rPr>
-        <w:t xml:space="preserve">      </w:t>
-      </w:r>
-      <w:r>
-        <w:rPr>
-          <w:rFonts w:ascii="Courier New" w:hAnsi="Courier New" w:cs="Courier New"/>
-          <w:noProof/>
-          <w:color w:val="0000FF"/>
-          <w:sz w:val="20"/>
-          <w:szCs w:val="20"/>
-          <w:lang w:val="en-GB"/>
-        </w:rPr>
-        <w:t>double</w:t>
-      </w:r>
-      <w:r>
-        <w:rPr>
-          <w:rFonts w:ascii="Courier New" w:hAnsi="Courier New" w:cs="Courier New"/>
-          <w:noProof/>
-          <w:sz w:val="20"/>
-          <w:szCs w:val="20"/>
-          <w:lang w:val="en-GB"/>
-        </w:rPr>
-        <w:t xml:space="preserve"> td = mmToFeet( 150.0 );</w:t>
-      </w:r>
-    </w:p>
-    <w:p>
-      <w:pPr>
-        <w:shd w:val="clear" w:color="auto" w:fill="D9D9D9" w:themeFill="background1" w:themeFillShade="D9"/>
-        <w:autoSpaceDE w:val="0"/>
-        <w:autoSpaceDN w:val="0"/>
-        <w:adjustRightInd w:val="0"/>
-        <w:spacing w:after="0" w:line="240" w:lineRule="auto"/>
-        <w:rPr>
-          <w:rFonts w:ascii="Courier New" w:hAnsi="Courier New" w:cs="Courier New"/>
-          <w:noProof/>
-          <w:sz w:val="20"/>
-          <w:szCs w:val="20"/>
-          <w:lang w:val="en-GB"/>
-        </w:rPr>
-      </w:pPr>
-      <w:r>
-        <w:rPr>
-          <w:rFonts w:ascii="Courier New" w:hAnsi="Courier New" w:cs="Courier New"/>
-          <w:noProof/>
-          <w:sz w:val="20"/>
-          <w:szCs w:val="20"/>
-          <w:lang w:val="en-GB"/>
-        </w:rPr>
-        <w:t xml:space="preserve">      _rvtDoc.FamilyManager.Set( paramTw, tw );</w:t>
-      </w:r>
-    </w:p>
-    <w:p>
-      <w:pPr>
-        <w:shd w:val="clear" w:color="auto" w:fill="D9D9D9" w:themeFill="background1" w:themeFillShade="D9"/>
-        <w:autoSpaceDE w:val="0"/>
-        <w:autoSpaceDN w:val="0"/>
-        <w:adjustRightInd w:val="0"/>
-        <w:spacing w:after="0" w:line="240" w:lineRule="auto"/>
-        <w:rPr>
-          <w:rFonts w:ascii="Courier New" w:hAnsi="Courier New" w:cs="Courier New"/>
-          <w:noProof/>
-          <w:sz w:val="20"/>
-          <w:szCs w:val="20"/>
-          <w:lang w:val="en-GB"/>
-        </w:rPr>
-      </w:pPr>
-      <w:r>
-        <w:rPr>
-          <w:rFonts w:ascii="Courier New" w:hAnsi="Courier New" w:cs="Courier New"/>
-          <w:noProof/>
-          <w:sz w:val="20"/>
-          <w:szCs w:val="20"/>
-          <w:lang w:val="en-GB"/>
-        </w:rPr>
-        <w:t xml:space="preserve">      _rvtDoc.FamilyManager.Set( paramTd, td );</w:t>
-      </w:r>
-    </w:p>
-    <w:p>
-      <w:pPr>
-        <w:shd w:val="clear" w:color="auto" w:fill="D9D9D9" w:themeFill="background1" w:themeFillShade="D9"/>
-        <w:autoSpaceDE w:val="0"/>
-        <w:autoSpaceDN w:val="0"/>
-        <w:adjustRightInd w:val="0"/>
-        <w:spacing w:after="0" w:line="240" w:lineRule="auto"/>
-        <w:rPr>
-          <w:rFonts w:ascii="Courier New" w:hAnsi="Courier New" w:cs="Courier New"/>
-          <w:noProof/>
-          <w:sz w:val="20"/>
-          <w:szCs w:val="20"/>
-          <w:lang w:val="en-GB"/>
-        </w:rPr>
-      </w:pPr>
-      <w:r>
-        <w:rPr>
-          <w:rFonts w:ascii="Courier New" w:hAnsi="Courier New" w:cs="Courier New"/>
-          <w:noProof/>
-          <w:sz w:val="20"/>
-          <w:szCs w:val="20"/>
-          <w:lang w:val="en-GB"/>
-        </w:rPr>
-        <w:t xml:space="preserve">    }</w:t>
-      </w:r>
-    </w:p>
-    <w:p>
-      <w:pPr>
-        <w:autoSpaceDE w:val="0"/>
-        <w:autoSpaceDN w:val="0"/>
-        <w:adjustRightInd w:val="0"/>
-        <w:spacing w:after="0" w:line="240" w:lineRule="auto"/>
-      </w:pPr>
-    </w:p>
-    <w:p>
-      <w:pPr>
-        <w:autoSpaceDE w:val="0"/>
-        <w:autoSpaceDN w:val="0"/>
-        <w:adjustRightInd w:val="0"/>
-        <w:spacing w:after="0" w:line="240" w:lineRule="auto"/>
-      </w:pPr>
-      <w:r>
-        <w:t>To ad</w:t>
-      </w:r>
-      <w:r>
-        <w:t>d a parameter, we use a method a</w:t>
-      </w:r>
-      <w:r>
-        <w:t>ddParameter() of the Family Manager class</w:t>
-      </w:r>
-      <w:r>
-        <w:t xml:space="preserve">: </w:t>
-      </w:r>
-    </w:p>
-    <w:p>
-      <w:pPr>
-        <w:autoSpaceDE w:val="0"/>
-        <w:autoSpaceDN w:val="0"/>
-        <w:adjustRightInd w:val="0"/>
-        <w:spacing w:after="0" w:line="240" w:lineRule="auto"/>
-      </w:pPr>
-    </w:p>
-    <w:p>
-      <w:pPr>
-        <w:autoSpaceDE w:val="0"/>
-        <w:autoSpaceDN w:val="0"/>
-        <w:adjustRightInd w:val="0"/>
-        <w:spacing w:after="0" w:line="240" w:lineRule="auto"/>
-        <w:ind w:left="720"/>
-        <w:rPr>
-          <w:rFonts w:ascii="Courier New" w:hAnsi="Courier New" w:cs="Courier New"/>
-          <w:noProof/>
-          <w:sz w:val="20"/>
-          <w:szCs w:val="20"/>
-        </w:rPr>
-      </w:pPr>
-      <w:r>
-        <w:rPr>
-          <w:rFonts w:ascii="Courier New" w:hAnsi="Courier New" w:cs="Courier New"/>
-          <w:noProof/>
-          <w:sz w:val="20"/>
-          <w:szCs w:val="20"/>
-        </w:rPr>
-        <w:t>_rvtDoc</w:t>
-      </w:r>
-      <w:r>
-        <w:rPr>
-          <w:rFonts w:ascii="Courier New" w:hAnsi="Courier New" w:cs="Courier New"/>
-          <w:noProof/>
-          <w:sz w:val="20"/>
-          <w:szCs w:val="20"/>
-        </w:rPr>
-        <w:t>.FamilyManager.AddParameter(</w:t>
-      </w:r>
-      <w:r>
-        <w:rPr>
-          <w:rFonts w:ascii="Courier New" w:hAnsi="Courier New" w:cs="Courier New"/>
-          <w:noProof/>
-          <w:sz w:val="20"/>
-          <w:szCs w:val="20"/>
-        </w:rPr>
-        <w:t xml:space="preserve"> </w:t>
-      </w:r>
-      <w:r>
-        <w:rPr>
-          <w:rFonts w:ascii="Courier New" w:hAnsi="Courier New" w:cs="Courier New"/>
-          <w:noProof/>
-          <w:color w:val="A31515"/>
-          <w:sz w:val="20"/>
-          <w:szCs w:val="20"/>
-        </w:rPr>
-        <w:t>"Tw"</w:t>
-      </w:r>
-      <w:r>
-        <w:rPr>
-          <w:rFonts w:ascii="Courier New" w:hAnsi="Courier New" w:cs="Courier New"/>
-          <w:noProof/>
-          <w:sz w:val="20"/>
-          <w:szCs w:val="20"/>
-        </w:rPr>
-        <w:t>,</w:t>
-      </w:r>
-    </w:p>
-    <w:p>
-      <w:pPr>
-        <w:autoSpaceDE w:val="0"/>
-        <w:autoSpaceDN w:val="0"/>
-        <w:adjustRightInd w:val="0"/>
-        <w:spacing w:after="0" w:line="240" w:lineRule="auto"/>
-        <w:ind w:left="720"/>
-        <w:rPr>
-          <w:rFonts w:ascii="Courier New" w:hAnsi="Courier New" w:cs="Courier New"/>
-          <w:noProof/>
-          <w:sz w:val="20"/>
-          <w:szCs w:val="20"/>
-        </w:rPr>
-      </w:pPr>
-      <w:r>
-        <w:rPr>
-          <w:rFonts w:ascii="Courier New" w:hAnsi="Courier New" w:cs="Courier New"/>
-          <w:noProof/>
-          <w:sz w:val="20"/>
-          <w:szCs w:val="20"/>
-        </w:rPr>
-        <w:t xml:space="preserve">  </w:t>
-      </w:r>
-      <w:r>
-        <w:rPr>
-          <w:rFonts w:ascii="Courier New" w:hAnsi="Courier New" w:cs="Courier New"/>
-          <w:noProof/>
-          <w:sz w:val="20"/>
-          <w:szCs w:val="20"/>
-        </w:rPr>
-        <w:t xml:space="preserve">BuiltInParameterGroup.PG_GEOMETRY, ParameterType.Length, </w:t>
-      </w:r>
-      <w:r>
-        <w:rPr>
-          <w:rFonts w:ascii="Courier New" w:hAnsi="Courier New" w:cs="Courier New"/>
-          <w:noProof/>
-          <w:color w:val="0000FF"/>
-          <w:sz w:val="20"/>
-          <w:szCs w:val="20"/>
         </w:rPr>
         <w:t>False</w:t>
       </w:r>
@@ -13463,7 +13802,15 @@
         <w:t xml:space="preserve">The first argument is the name of the parameter. The second is the parameter group, which determines where in the type dialog the parameter appears. </w:t>
       </w:r>
       <w:r>
-        <w:t>In our case, PG_Geometry will put our parameter under “</w:t>
+        <w:t xml:space="preserve">In our case, </w:t>
+      </w:r>
+      <w:proofErr w:type="spellStart"/>
+      <w:r>
+        <w:t>PG_Geometry</w:t>
+      </w:r>
+      <w:proofErr w:type="spellEnd"/>
+      <w:r>
+        <w:t xml:space="preserve"> will put our parameter under “</w:t>
       </w:r>
       <w:r>
         <w:t>Dimensions</w:t>
@@ -14172,7 +14519,15 @@
         </w:numPr>
       </w:pPr>
       <w:r>
-        <w:t xml:space="preserve"> Dimension between “Left” and “OffsetV” – parameter “Tw”</w:t>
+        <w:t xml:space="preserve"> Dimension between “Left” and “</w:t>
+      </w:r>
+      <w:proofErr w:type="spellStart"/>
+      <w:r>
+        <w:t>OffsetV</w:t>
+      </w:r>
+      <w:proofErr w:type="spellEnd"/>
+      <w:r>
+        <w:t>” – parameter “Tw”</w:t>
       </w:r>
     </w:p>
     <w:p>
@@ -14184,7 +14539,15 @@
         </w:numPr>
       </w:pPr>
       <w:r>
-        <w:t xml:space="preserve"> Dimension between “Front” and “OffsetH” – parameter “Td” </w:t>
+        <w:t xml:space="preserve"> Dimension between “Front” and “</w:t>
+      </w:r>
+      <w:proofErr w:type="spellStart"/>
+      <w:r>
+        <w:t>OffsetH</w:t>
+      </w:r>
+      <w:proofErr w:type="spellEnd"/>
+      <w:r>
+        <w:t xml:space="preserve">” – parameter “Td” </w:t>
       </w:r>
     </w:p>
     <w:p>
@@ -17272,7 +17635,15 @@
         <w:t xml:space="preserve"> </w:t>
       </w:r>
       <w:r>
-        <w:t xml:space="preserve">Here we take the one end from two reference planes. The third is the array of references. In our case, it is an array that contains Left reference and OffsetV as following code shows: </w:t>
+        <w:t xml:space="preserve">Here we take the one end from two reference planes. The third is the array of references. In our case, it is an array that contains Left reference and </w:t>
+      </w:r>
+      <w:proofErr w:type="spellStart"/>
+      <w:r>
+        <w:t>OffsetV</w:t>
+      </w:r>
+      <w:proofErr w:type="spellEnd"/>
+      <w:r>
+        <w:t xml:space="preserve"> as following code shows: </w:t>
       </w:r>
     </w:p>
     <w:p>
@@ -17960,7 +18331,32 @@
           <w:b/>
           <w:sz w:val="28"/>
         </w:rPr>
-        <w:t>Update addTypes()</w:t>
+        <w:t xml:space="preserve">Update </w:t>
+      </w:r>
+      <w:proofErr w:type="spellStart"/>
+      <w:proofErr w:type="gramStart"/>
+      <w:r>
+        <w:rPr>
+          <w:b/>
+          <w:sz w:val="28"/>
+        </w:rPr>
+        <w:t>addTypes</w:t>
+      </w:r>
+      <w:proofErr w:type="spellEnd"/>
+      <w:r>
+        <w:rPr>
+          <w:b/>
+          <w:sz w:val="28"/>
+        </w:rPr>
+        <w:t>(</w:t>
+      </w:r>
+      <w:proofErr w:type="gramEnd"/>
+      <w:r>
+        <w:rPr>
+          <w:b/>
+          <w:sz w:val="28"/>
+        </w:rPr>
+        <w:t>)</w:t>
       </w:r>
       <w:bookmarkEnd w:id="6"/>
     </w:p>
@@ -17972,10 +18368,20 @@
         <w:t xml:space="preserve">e </w:t>
       </w:r>
       <w:r>
-        <w:t>have two more parameters to consider when defining types. Let’s make an updated version of addType</w:t>
-      </w:r>
-      <w:r>
-        <w:t>()</w:t>
+        <w:t xml:space="preserve">have two more parameters to consider when defining types. Let’s make an updated version of </w:t>
+      </w:r>
+      <w:proofErr w:type="spellStart"/>
+      <w:proofErr w:type="gramStart"/>
+      <w:r>
+        <w:t>addType</w:t>
+      </w:r>
+      <w:proofErr w:type="spellEnd"/>
+      <w:r>
+        <w:t>(</w:t>
+      </w:r>
+      <w:proofErr w:type="gramEnd"/>
+      <w:r>
+        <w:t>)</w:t>
       </w:r>
       <w:r>
         <w:t xml:space="preserve"> function. This time, it takes </w:t>
@@ -17996,10 +18402,18 @@
         <w:t xml:space="preserve"> name, </w:t>
       </w:r>
       <w:r>
-        <w:t xml:space="preserve">“Width” </w:t>
-      </w:r>
-      <w:r>
-        <w:t xml:space="preserve">, </w:t>
+        <w:t>“Width</w:t>
+      </w:r>
+      <w:proofErr w:type="gramStart"/>
+      <w:r>
+        <w:t xml:space="preserve">” </w:t>
+      </w:r>
+      <w:r>
+        <w:t>,</w:t>
+      </w:r>
+      <w:proofErr w:type="gramEnd"/>
+      <w:r>
+        <w:t xml:space="preserve"> </w:t>
       </w:r>
       <w:r>
         <w:t>“Depth”</w:t>
@@ -20041,26 +20455,47 @@
         <w:spacing w:after="0" w:line="240" w:lineRule="auto"/>
       </w:pPr>
       <w:r>
-        <w:t xml:space="preserve">Other than setting two more parameters, there is nothing new here. Exactly the same logic works for setting “Tw” and “Td”.  </w:t>
-      </w:r>
-    </w:p>
-    <w:p>
-      <w:pPr>
-        <w:autoSpaceDE w:val="0"/>
-        <w:autoSpaceDN w:val="0"/>
-        <w:adjustRightInd w:val="0"/>
-        <w:spacing w:after="0" w:line="240" w:lineRule="auto"/>
-      </w:pPr>
-    </w:p>
-    <w:p>
-      <w:pPr>
-        <w:autoSpaceDE w:val="0"/>
-        <w:autoSpaceDN w:val="0"/>
-        <w:adjustRightInd w:val="0"/>
-        <w:spacing w:after="0" w:line="240" w:lineRule="auto"/>
-      </w:pPr>
-      <w:r>
-        <w:t xml:space="preserve">7.2   update addType() with the following: </w:t>
+        <w:t xml:space="preserve">Other than setting two more parameters, there is nothing new here. </w:t>
+      </w:r>
+      <w:proofErr w:type="gramStart"/>
+      <w:r>
+        <w:t>Exactly the same</w:t>
+      </w:r>
+      <w:proofErr w:type="gramEnd"/>
+      <w:r>
+        <w:t xml:space="preserve"> logic works for setting “Tw” and “Td”.  </w:t>
+      </w:r>
+    </w:p>
+    <w:p>
+      <w:pPr>
+        <w:autoSpaceDE w:val="0"/>
+        <w:autoSpaceDN w:val="0"/>
+        <w:adjustRightInd w:val="0"/>
+        <w:spacing w:after="0" w:line="240" w:lineRule="auto"/>
+      </w:pPr>
+    </w:p>
+    <w:p>
+      <w:pPr>
+        <w:autoSpaceDE w:val="0"/>
+        <w:autoSpaceDN w:val="0"/>
+        <w:adjustRightInd w:val="0"/>
+        <w:spacing w:after="0" w:line="240" w:lineRule="auto"/>
+      </w:pPr>
+      <w:r>
+        <w:t xml:space="preserve">7.2   update </w:t>
+      </w:r>
+      <w:proofErr w:type="spellStart"/>
+      <w:proofErr w:type="gramStart"/>
+      <w:r>
+        <w:t>addType</w:t>
+      </w:r>
+      <w:proofErr w:type="spellEnd"/>
+      <w:r>
+        <w:t>(</w:t>
+      </w:r>
+      <w:proofErr w:type="gramEnd"/>
+      <w:r>
+        <w:t xml:space="preserve">) with the following: </w:t>
       </w:r>
     </w:p>
     <w:p>
@@ -20515,7 +20950,15 @@
         <w:spacing w:after="0" w:line="240" w:lineRule="auto"/>
       </w:pPr>
       <w:r>
-        <w:t>You can add lines like the following to your Revit .addin manifest file to test this.  (You can either add a new command or replace with one from Lab 1). Make necessary adjustment to match with your environment, of course.</w:t>
+        <w:t>You can add lines like the following to your Revit .</w:t>
+      </w:r>
+      <w:proofErr w:type="spellStart"/>
+      <w:r>
+        <w:t>addin</w:t>
+      </w:r>
+      <w:proofErr w:type="spellEnd"/>
+      <w:r>
+        <w:t xml:space="preserve"> manifest file to test this.  (You can either add a new command or replace with one from Lab 1). Make necessary adjustment to match with your environment, of course.</w:t>
       </w:r>
     </w:p>
     <w:p>
@@ -20562,7 +21005,21 @@
         <w:rPr>
           <w:color w:val="808080" w:themeColor="background1" w:themeShade="80"/>
         </w:rPr>
-        <w:t>&lt;RevitAddIns&gt;</w:t>
+        <w:t>&lt;</w:t>
+      </w:r>
+      <w:proofErr w:type="spellStart"/>
+      <w:r>
+        <w:rPr>
+          <w:color w:val="808080" w:themeColor="background1" w:themeShade="80"/>
+        </w:rPr>
+        <w:t>RevitAddIns</w:t>
+      </w:r>
+      <w:proofErr w:type="spellEnd"/>
+      <w:r>
+        <w:rPr>
+          <w:color w:val="808080" w:themeColor="background1" w:themeShade="80"/>
+        </w:rPr>
+        <w:t>&gt;</w:t>
       </w:r>
     </w:p>
     <w:p>
@@ -20583,7 +21040,15 @@
         <w:spacing w:after="0" w:line="240" w:lineRule="auto"/>
       </w:pPr>
       <w:r>
-        <w:t xml:space="preserve">  &lt;AddIn Type="Command"&gt;</w:t>
+        <w:t xml:space="preserve">  &lt;</w:t>
+      </w:r>
+      <w:proofErr w:type="spellStart"/>
+      <w:r>
+        <w:t>AddIn</w:t>
+      </w:r>
+      <w:proofErr w:type="spellEnd"/>
+      <w:r>
+        <w:t xml:space="preserve"> Type="Command"&gt;</w:t>
       </w:r>
     </w:p>
     <w:p>
@@ -20604,7 +21069,15 @@
         <w:t>x</w:t>
       </w:r>
       <w:r>
-        <w:t>\Family Labs\FamilyLabsCS\bin\Debug\FamilyLabsCS.dll&lt;/Assembly&gt;</w:t>
+        <w:t>\Family Labs\</w:t>
+      </w:r>
+      <w:proofErr w:type="spellStart"/>
+      <w:r>
+        <w:t>FamilyLabsCS</w:t>
+      </w:r>
+      <w:proofErr w:type="spellEnd"/>
+      <w:r>
+        <w:t>\bin\Debug\FamilyLabsCS.dll&lt;/Assembly&gt;</w:t>
       </w:r>
     </w:p>
     <w:p>
@@ -20616,7 +21089,23 @@
         <w:spacing w:after="0" w:line="240" w:lineRule="auto"/>
       </w:pPr>
       <w:r>
-        <w:t xml:space="preserve">    &lt;AddInId&gt;FC5E150A-967B-4cc9-A7B0-3AA29C5DA9D9&lt;/AddInId&gt;</w:t>
+        <w:t xml:space="preserve">    &lt;</w:t>
+      </w:r>
+      <w:proofErr w:type="spellStart"/>
+      <w:r>
+        <w:t>AddInId</w:t>
+      </w:r>
+      <w:proofErr w:type="spellEnd"/>
+      <w:r>
+        <w:t>&gt;FC5E150A-967B-4cc9-A7B0-3AA29C5DA9D9&lt;/</w:t>
+      </w:r>
+      <w:proofErr w:type="spellStart"/>
+      <w:r>
+        <w:t>AddInId</w:t>
+      </w:r>
+      <w:proofErr w:type="spellEnd"/>
+      <w:r>
+        <w:t>&gt;</w:t>
       </w:r>
     </w:p>
     <w:p>
@@ -20664,7 +21153,31 @@
         <w:spacing w:after="0" w:line="240" w:lineRule="auto"/>
       </w:pPr>
       <w:r>
-        <w:t xml:space="preserve">    &lt;VisibilityMode&gt;NotVisibleInProject&lt;/VisibilityMode&gt;</w:t>
+        <w:t xml:space="preserve">    &lt;</w:t>
+      </w:r>
+      <w:proofErr w:type="spellStart"/>
+      <w:r>
+        <w:t>VisibilityMode</w:t>
+      </w:r>
+      <w:proofErr w:type="spellEnd"/>
+      <w:r>
+        <w:t>&gt;</w:t>
+      </w:r>
+      <w:proofErr w:type="spellStart"/>
+      <w:r>
+        <w:t>NotVisibleInProject</w:t>
+      </w:r>
+      <w:proofErr w:type="spellEnd"/>
+      <w:r>
+        <w:t>&lt;/</w:t>
+      </w:r>
+      <w:proofErr w:type="spellStart"/>
+      <w:r>
+        <w:t>VisibilityMode</w:t>
+      </w:r>
+      <w:proofErr w:type="spellEnd"/>
+      <w:r>
+        <w:t>&gt;</w:t>
       </w:r>
     </w:p>
     <w:p>
@@ -20676,7 +21189,36 @@
         <w:spacing w:after="0" w:line="240" w:lineRule="auto"/>
       </w:pPr>
       <w:r>
-        <w:t xml:space="preserve">    &lt;AccessibilityClassName&gt;Revit.Samples.SampleAccessibilityCheck &lt;/AccessibilityClassName&gt;</w:t>
+        <w:t xml:space="preserve">    </w:t>
+      </w:r>
+      <w:proofErr w:type="gramStart"/>
+      <w:r>
+        <w:t>&lt;</w:t>
+      </w:r>
+      <w:proofErr w:type="spellStart"/>
+      <w:r>
+        <w:t>AccessibilityClassName</w:t>
+      </w:r>
+      <w:proofErr w:type="spellEnd"/>
+      <w:r>
+        <w:t>&gt;</w:t>
+      </w:r>
+      <w:proofErr w:type="spellStart"/>
+      <w:r>
+        <w:t>Revit.Samples.SampleAccessibilityCheck</w:t>
+      </w:r>
+      <w:proofErr w:type="spellEnd"/>
+      <w:proofErr w:type="gramEnd"/>
+      <w:r>
+        <w:t xml:space="preserve"> &lt;/</w:t>
+      </w:r>
+      <w:proofErr w:type="spellStart"/>
+      <w:r>
+        <w:t>AccessibilityClassName</w:t>
+      </w:r>
+      <w:proofErr w:type="spellEnd"/>
+      <w:r>
+        <w:t>&gt;</w:t>
       </w:r>
     </w:p>
     <w:p>
@@ -20691,7 +21233,23 @@
         <w:t xml:space="preserve">    </w:t>
       </w:r>
       <w:r>
-        <w:t>&lt;VendorId&gt;ADNP&lt;/VendorId&gt;</w:t>
+        <w:t>&lt;</w:t>
+      </w:r>
+      <w:proofErr w:type="spellStart"/>
+      <w:r>
+        <w:t>VendorId</w:t>
+      </w:r>
+      <w:proofErr w:type="spellEnd"/>
+      <w:r>
+        <w:t>&gt;ADNP&lt;/</w:t>
+      </w:r>
+      <w:proofErr w:type="spellStart"/>
+      <w:r>
+        <w:t>VendorId</w:t>
+      </w:r>
+      <w:proofErr w:type="spellEnd"/>
+      <w:r>
+        <w:t>&gt;</w:t>
       </w:r>
     </w:p>
     <w:p>
@@ -20703,7 +21261,15 @@
         <w:spacing w:after="0" w:line="240" w:lineRule="auto"/>
       </w:pPr>
       <w:r>
-        <w:t xml:space="preserve">    &lt;VendorDescription&gt;Autodesk, Inc. www.autodesk.com&lt;/VendorDescription&gt;</w:t>
+        <w:t xml:space="preserve">    &lt;</w:t>
+      </w:r>
+      <w:proofErr w:type="spellStart"/>
+      <w:r>
+        <w:t>VendorDescription</w:t>
+      </w:r>
+      <w:proofErr w:type="spellEnd"/>
+      <w:r>
+        <w:t>&gt;Autodesk, Inc. www.autodesk.com&lt;/VendorDescription&gt;</w:t>
       </w:r>
     </w:p>
     <w:p>
@@ -20716,7 +21282,15 @@
         <w:ind w:firstLine="90"/>
       </w:pPr>
       <w:r>
-        <w:t>&lt;/AddIn&gt;</w:t>
+        <w:t>&lt;/</w:t>
+      </w:r>
+      <w:proofErr w:type="spellStart"/>
+      <w:r>
+        <w:t>AddIn</w:t>
+      </w:r>
+      <w:proofErr w:type="spellEnd"/>
+      <w:r>
+        <w:t>&gt;</w:t>
       </w:r>
     </w:p>
     <w:p>
@@ -20744,26 +21318,48 @@
         <w:rPr>
           <w:color w:val="808080" w:themeColor="background1" w:themeShade="80"/>
         </w:rPr>
-        <w:t>&lt;/RevitAddIns&gt;</w:t>
-      </w:r>
-    </w:p>
-    <w:p>
-      <w:pPr>
-        <w:autoSpaceDE w:val="0"/>
-        <w:autoSpaceDN w:val="0"/>
-        <w:adjustRightInd w:val="0"/>
-        <w:spacing w:after="0" w:line="240" w:lineRule="auto"/>
-      </w:pPr>
-    </w:p>
-    <w:p>
-      <w:pPr>
-        <w:autoSpaceDE w:val="0"/>
-        <w:autoSpaceDN w:val="0"/>
-        <w:adjustRightInd w:val="0"/>
-        <w:spacing w:after="0" w:line="240" w:lineRule="auto"/>
-      </w:pPr>
-      <w:r>
-        <w:t xml:space="preserve">Remember to start with Family Editor and use "Metric Column.rft" template.  </w:t>
+        <w:t>&lt;/</w:t>
+      </w:r>
+      <w:proofErr w:type="spellStart"/>
+      <w:r>
+        <w:rPr>
+          <w:color w:val="808080" w:themeColor="background1" w:themeShade="80"/>
+        </w:rPr>
+        <w:t>RevitAddIns</w:t>
+      </w:r>
+      <w:proofErr w:type="spellEnd"/>
+      <w:r>
+        <w:rPr>
+          <w:color w:val="808080" w:themeColor="background1" w:themeShade="80"/>
+        </w:rPr>
+        <w:t>&gt;</w:t>
+      </w:r>
+    </w:p>
+    <w:p>
+      <w:pPr>
+        <w:autoSpaceDE w:val="0"/>
+        <w:autoSpaceDN w:val="0"/>
+        <w:adjustRightInd w:val="0"/>
+        <w:spacing w:after="0" w:line="240" w:lineRule="auto"/>
+      </w:pPr>
+    </w:p>
+    <w:p>
+      <w:pPr>
+        <w:autoSpaceDE w:val="0"/>
+        <w:autoSpaceDN w:val="0"/>
+        <w:adjustRightInd w:val="0"/>
+        <w:spacing w:after="0" w:line="240" w:lineRule="auto"/>
+      </w:pPr>
+      <w:r>
+        <w:t xml:space="preserve">Remember to start with Family Editor and use "Metric </w:t>
+      </w:r>
+      <w:proofErr w:type="spellStart"/>
+      <w:r>
+        <w:t>Column.rft</w:t>
+      </w:r>
+      <w:proofErr w:type="spellEnd"/>
+      <w:r>
+        <w:t xml:space="preserve">" template.  </w:t>
       </w:r>
     </w:p>
     <w:p>
@@ -20885,10 +21481,26 @@
         <w:spacing w:after="0" w:line="240" w:lineRule="auto"/>
       </w:pPr>
       <w:r>
-        <w:t>“flex it” (choose different types and apply) . Do</w:t>
-      </w:r>
-      <w:r>
-        <w:t xml:space="preserve">es your column changes its size accordingly? </w:t>
+        <w:t>“flex it” (choose different types and apply</w:t>
+      </w:r>
+      <w:proofErr w:type="gramStart"/>
+      <w:r>
+        <w:t>) .</w:t>
+      </w:r>
+      <w:proofErr w:type="gramEnd"/>
+      <w:r>
+        <w:t xml:space="preserve"> Do</w:t>
+      </w:r>
+      <w:r>
+        <w:t xml:space="preserve">es your column </w:t>
+      </w:r>
+      <w:proofErr w:type="gramStart"/>
+      <w:r>
+        <w:t>changes</w:t>
+      </w:r>
+      <w:proofErr w:type="gramEnd"/>
+      <w:r>
+        <w:t xml:space="preserve"> its size accordingly? </w:t>
       </w:r>
       <w:r>
         <w:t xml:space="preserve"> </w:t>
@@ -21030,8 +21642,18 @@
           <w:numId w:val="13"/>
         </w:numPr>
       </w:pPr>
-      <w:r>
-        <w:t>findFace()</w:t>
+      <w:proofErr w:type="spellStart"/>
+      <w:proofErr w:type="gramStart"/>
+      <w:r>
+        <w:t>findFace</w:t>
+      </w:r>
+      <w:proofErr w:type="spellEnd"/>
+      <w:r>
+        <w:t>(</w:t>
+      </w:r>
+      <w:proofErr w:type="gramEnd"/>
+      <w:r>
+        <w:t>)</w:t>
       </w:r>
       <w:r>
         <w:tab/>
@@ -26982,6 +27604,113 @@
       <w:u w:val="single"/>
     </w:rPr>
   </w:style>
+  <w:style w:type="paragraph" w:customStyle="1" w:styleId="d">
+    <w:name w:val="d"/>
+    <w:basedOn w:val="Normal"/>
+    <w:link w:val="dChar"/>
+    <w:qFormat/>
+    <w:rsid w:val="00ED35E4"/>
+    <w:pPr>
+      <w:shd w:val="clear" w:color="auto" w:fill="D9D9D9" w:themeFill="background1" w:themeFillShade="D9"/>
+      <w:autoSpaceDE w:val="0"/>
+      <w:autoSpaceDN w:val="0"/>
+      <w:adjustRightInd w:val="0"/>
+      <w:spacing w:after="0" w:line="240" w:lineRule="auto"/>
+    </w:pPr>
+    <w:rPr>
+      <w:rFonts w:ascii="Courier New" w:hAnsi="Courier New" w:cs="Courier New"/>
+      <w:noProof/>
+      <w:color w:val="0000FF"/>
+      <w:sz w:val="20"/>
+      <w:szCs w:val="20"/>
+      <w:lang w:val="en-GB"/>
+    </w:rPr>
+  </w:style>
+  <w:style w:type="paragraph" w:customStyle="1" w:styleId="Style1">
+    <w:name w:val="Style1"/>
+    <w:basedOn w:val="Normal"/>
+    <w:link w:val="Style1Char"/>
+    <w:qFormat/>
+    <w:rsid w:val="00ED35E4"/>
+    <w:pPr>
+      <w:shd w:val="clear" w:color="auto" w:fill="D9D9D9" w:themeFill="background1" w:themeFillShade="D9"/>
+      <w:autoSpaceDE w:val="0"/>
+      <w:autoSpaceDN w:val="0"/>
+      <w:adjustRightInd w:val="0"/>
+      <w:spacing w:after="0" w:line="240" w:lineRule="auto"/>
+    </w:pPr>
+    <w:rPr>
+      <w:rFonts w:ascii="Courier New" w:hAnsi="Courier New" w:cs="Courier New"/>
+      <w:noProof/>
+      <w:sz w:val="20"/>
+      <w:szCs w:val="20"/>
+      <w:lang w:val="en-GB"/>
+    </w:rPr>
+  </w:style>
+  <w:style w:type="character" w:customStyle="1" w:styleId="dChar">
+    <w:name w:val="d Char"/>
+    <w:basedOn w:val="DefaultParagraphFont"/>
+    <w:link w:val="d"/>
+    <w:rsid w:val="00ED35E4"/>
+    <w:rPr>
+      <w:rFonts w:ascii="Courier New" w:hAnsi="Courier New" w:cs="Courier New"/>
+      <w:noProof/>
+      <w:color w:val="0000FF"/>
+      <w:sz w:val="20"/>
+      <w:szCs w:val="20"/>
+      <w:shd w:val="clear" w:color="auto" w:fill="D9D9D9" w:themeFill="background1" w:themeFillShade="D9"/>
+      <w:lang w:val="en-GB"/>
+    </w:rPr>
+  </w:style>
+  <w:style w:type="paragraph" w:customStyle="1" w:styleId="Style2">
+    <w:name w:val="Style2"/>
+    <w:basedOn w:val="Normal"/>
+    <w:link w:val="Style2Char"/>
+    <w:qFormat/>
+    <w:rsid w:val="00ED35E4"/>
+    <w:pPr>
+      <w:shd w:val="clear" w:color="auto" w:fill="D9D9D9" w:themeFill="background1" w:themeFillShade="D9"/>
+      <w:autoSpaceDE w:val="0"/>
+      <w:autoSpaceDN w:val="0"/>
+      <w:adjustRightInd w:val="0"/>
+      <w:spacing w:after="0" w:line="240" w:lineRule="auto"/>
+    </w:pPr>
+    <w:rPr>
+      <w:rFonts w:ascii="Courier New" w:hAnsi="Courier New" w:cs="Courier New"/>
+      <w:noProof/>
+      <w:sz w:val="20"/>
+      <w:szCs w:val="20"/>
+      <w:lang w:val="en-GB"/>
+    </w:rPr>
+  </w:style>
+  <w:style w:type="character" w:customStyle="1" w:styleId="Style1Char">
+    <w:name w:val="Style1 Char"/>
+    <w:basedOn w:val="DefaultParagraphFont"/>
+    <w:link w:val="Style1"/>
+    <w:rsid w:val="00ED35E4"/>
+    <w:rPr>
+      <w:rFonts w:ascii="Courier New" w:hAnsi="Courier New" w:cs="Courier New"/>
+      <w:noProof/>
+      <w:sz w:val="20"/>
+      <w:szCs w:val="20"/>
+      <w:shd w:val="clear" w:color="auto" w:fill="D9D9D9" w:themeFill="background1" w:themeFillShade="D9"/>
+      <w:lang w:val="en-GB"/>
+    </w:rPr>
+  </w:style>
+  <w:style w:type="character" w:customStyle="1" w:styleId="Style2Char">
+    <w:name w:val="Style2 Char"/>
+    <w:basedOn w:val="DefaultParagraphFont"/>
+    <w:link w:val="Style2"/>
+    <w:rsid w:val="00ED35E4"/>
+    <w:rPr>
+      <w:rFonts w:ascii="Courier New" w:hAnsi="Courier New" w:cs="Courier New"/>
+      <w:noProof/>
+      <w:sz w:val="20"/>
+      <w:szCs w:val="20"/>
+      <w:shd w:val="clear" w:color="auto" w:fill="D9D9D9" w:themeFill="background1" w:themeFillShade="D9"/>
+      <w:lang w:val="en-GB"/>
+    </w:rPr>
+  </w:style>
 </w:styles>
 </file>
 

</xml_diff>

<commit_message>
Revit 2022 Family API changes
</commit_message>
<xml_diff>
--- a/Labs/3_Revit_Family_API/DocsCS/Family Lab2 - Create L-Shape Column_CS.docx
+++ b/Labs/3_Revit_Family_API/DocsCS/Family Lab2 - Create L-Shape Column_CS.docx
@@ -12930,7 +12930,10 @@
         <w:t>new</w:t>
       </w:r>
       <w:r>
-        <w:t xml:space="preserve"> ForgeTypeId(BuiltInParameterGroup.PG_GEOMETRY.ToString());</w:t>
+        <w:t xml:space="preserve"> ForgeTypeId</w:t>
+      </w:r>
+      <w:r>
+        <w:t>(GroupTypeId.Geometry.TypeId);</w:t>
       </w:r>
     </w:p>
     <w:p>
@@ -12944,16 +12947,7 @@
         </w:rPr>
       </w:pPr>
       <w:r>
-        <w:t xml:space="preserve">      ForgeTypeId parametertype = </w:t>
-      </w:r>
-      <w:r>
-        <w:rPr>
-          <w:color w:val="0000FF"/>
-        </w:rPr>
-        <w:t>new</w:t>
-      </w:r>
-      <w:r>
-        <w:t xml:space="preserve"> ForgeTypeId(SpecTypeId.Length.ToString());      </w:t>
+        <w:t xml:space="preserve">      ForgeTypeId parametertype = SpecTypeId.Length;      </w:t>
       </w:r>
     </w:p>
     <w:p>
@@ -13061,13 +13055,7 @@
         <w:rPr>
           <w:rStyle w:val="Style2Char"/>
         </w:rPr>
-        <w:t xml:space="preserve"> </w:t>
-      </w:r>
-      <w:r>
-        <w:rPr>
-          <w:rStyle w:val="Style2Char"/>
-        </w:rPr>
-        <w:t>parametertype</w:t>
+        <w:t xml:space="preserve"> parametertype</w:t>
       </w:r>
       <w:r>
         <w:t>,</w:t>
@@ -27526,7 +27514,6 @@
   <w:style w:type="character" w:default="1" w:styleId="DefaultParagraphFont">
     <w:name w:val="Default Paragraph Font"/>
     <w:uiPriority w:val="1"/>
-    <w:semiHidden/>
     <w:unhideWhenUsed/>
   </w:style>
   <w:style w:type="table" w:default="1" w:styleId="TableNormal">

</xml_diff>